<commit_message>
Ajout de contenu dans le rapport
</commit_message>
<xml_diff>
--- a/Rapport_TP2.docx
+++ b/Rapport_TP2.docx
@@ -356,109 +356,82 @@
           <w:lang w:val="fr-CA"/>
         </w:rPr>
         <w:lastRenderedPageBreak/>
-        <w:t>Introduction</w:t>
-      </w:r>
-    </w:p>
-    <w:p>
-      <w:pPr>
-        <w:spacing w:line="360" w:lineRule="auto"/>
-        <w:jc w:val="both"/>
-        <w:rPr>
-          <w:lang w:val="fr-CA"/>
-        </w:rPr>
-      </w:pPr>
-      <w:r>
-        <w:rPr>
-          <w:lang w:val="fr-CA"/>
-        </w:rPr>
-        <w:tab/>
-      </w:r>
-      <w:r>
-        <w:rPr>
-          <w:highlight w:val="yellow"/>
-          <w:lang w:val="fr-CA"/>
-        </w:rPr>
-        <w:t>Depuis plusieurs années, les réseaux sociaux sont omniprésents dans notre vie quotidienne et un des principes de base derrière ces réseaux est l’utilisation de graphes reliant les différents membres ensemble.</w:t>
-      </w:r>
-      <w:r>
-        <w:rPr>
-          <w:lang w:val="fr-CA"/>
-        </w:rPr>
-        <w:t xml:space="preserve"> Dans le but </w:t>
-      </w:r>
-      <w:r>
-        <w:rPr>
-          <w:lang w:val="fr-CA"/>
-        </w:rPr>
-        <w:t xml:space="preserve">de se familiariser avec les </w:t>
-      </w:r>
-      <w:r>
-        <w:rPr>
-          <w:lang w:val="fr-CA"/>
-        </w:rPr>
-        <w:t>automates</w:t>
-      </w:r>
-      <w:r>
-        <w:rPr>
-          <w:lang w:val="fr-CA"/>
-        </w:rPr>
-        <w:t xml:space="preserve">, ce TP permet de créer une version modifiée </w:t>
-      </w:r>
-      <w:r>
-        <w:rPr>
-          <w:lang w:val="fr-CA"/>
-        </w:rPr>
-        <w:t>du jeu</w:t>
-      </w:r>
-      <w:r>
-        <w:rPr>
-          <w:lang w:val="fr-CA"/>
-        </w:rPr>
-        <w:t xml:space="preserve"> « </w:t>
-      </w:r>
-      <w:r>
-        <w:rPr>
-          <w:lang w:val="fr-CA"/>
-        </w:rPr>
-        <w:t>Dont vous êtes le héros</w:t>
-      </w:r>
-      <w:r>
-        <w:rPr>
-          <w:lang w:val="fr-CA"/>
-        </w:rPr>
-        <w:t> » dans lequel un agent qui doit être coder devra</w:t>
+        <w:t>À faire :</w:t>
+      </w:r>
+    </w:p>
+    <w:p>
+      <w:pPr>
+        <w:pStyle w:val="ListParagraph"/>
+        <w:numPr>
+          <w:ilvl w:val="0"/>
+          <w:numId w:val="1"/>
+        </w:numPr>
+        <w:jc w:val="both"/>
+        <w:rPr>
+          <w:sz w:val="28"/>
+          <w:szCs w:val="28"/>
+          <w:lang w:val="fr-CA"/>
+        </w:rPr>
+      </w:pPr>
+      <w:r>
+        <w:rPr>
+          <w:sz w:val="28"/>
+          <w:szCs w:val="28"/>
+          <w:lang w:val="fr-CA"/>
+        </w:rPr>
+        <w:t>Les classes sauf main(fait)</w:t>
+      </w:r>
+    </w:p>
+    <w:p>
+      <w:pPr>
+        <w:pStyle w:val="ListParagraph"/>
+        <w:numPr>
+          <w:ilvl w:val="0"/>
+          <w:numId w:val="1"/>
+        </w:numPr>
+        <w:jc w:val="both"/>
+        <w:rPr>
+          <w:sz w:val="28"/>
+          <w:szCs w:val="28"/>
+          <w:lang w:val="fr-CA"/>
+        </w:rPr>
+      </w:pPr>
+      <w:r>
+        <w:rPr>
+          <w:sz w:val="28"/>
+          <w:szCs w:val="28"/>
+          <w:lang w:val="fr-CA"/>
+        </w:rPr>
+        <w:t xml:space="preserve">Les difficultés </w:t>
+      </w:r>
+    </w:p>
+    <w:p>
+      <w:pPr>
+        <w:pStyle w:val="ListParagraph"/>
+        <w:numPr>
+          <w:ilvl w:val="0"/>
+          <w:numId w:val="1"/>
+        </w:numPr>
+        <w:jc w:val="both"/>
+        <w:rPr>
+          <w:sz w:val="28"/>
+          <w:szCs w:val="28"/>
+          <w:lang w:val="fr-CA"/>
+        </w:rPr>
+      </w:pPr>
+      <w:r>
+        <w:rPr>
+          <w:sz w:val="28"/>
+          <w:szCs w:val="28"/>
+          <w:lang w:val="fr-CA"/>
+        </w:rPr>
+        <w:t>La conclusion</w:t>
       </w:r>
       <w:bookmarkStart w:id="0" w:name="_GoBack"/>
       <w:bookmarkEnd w:id="0"/>
     </w:p>
     <w:p>
       <w:pPr>
-        <w:spacing w:line="360" w:lineRule="auto"/>
-        <w:jc w:val="both"/>
-        <w:rPr>
-          <w:lang w:val="fr-CA"/>
-        </w:rPr>
-      </w:pPr>
-      <w:r>
-        <w:rPr>
-          <w:lang w:val="fr-CA"/>
-        </w:rPr>
-        <w:tab/>
-        <w:t xml:space="preserve">Nous devions donc créer les différentes fonctions de l’agent ainsi que d’un simili réseau social à partir d’un fichier .txt contenant </w:t>
-      </w:r>
-    </w:p>
-    <w:p>
-      <w:pPr>
-        <w:spacing w:line="360" w:lineRule="auto"/>
-        <w:jc w:val="both"/>
-        <w:rPr>
-          <w:lang w:val="fr-CA"/>
-        </w:rPr>
-      </w:pPr>
-    </w:p>
-    <w:p>
-      <w:pPr>
-        <w:spacing w:line="360" w:lineRule="auto"/>
         <w:jc w:val="both"/>
         <w:rPr>
           <w:b/>
@@ -467,13 +440,172 @@
           <w:lang w:val="fr-CA"/>
         </w:rPr>
       </w:pPr>
-      <w:r>
+    </w:p>
+    <w:p>
+      <w:pPr>
+        <w:jc w:val="both"/>
         <w:rPr>
           <w:b/>
           <w:sz w:val="28"/>
           <w:szCs w:val="28"/>
           <w:lang w:val="fr-CA"/>
         </w:rPr>
+      </w:pPr>
+      <w:r>
+        <w:rPr>
+          <w:b/>
+          <w:sz w:val="28"/>
+          <w:szCs w:val="28"/>
+          <w:lang w:val="fr-CA"/>
+        </w:rPr>
+        <w:t>Introduction</w:t>
+      </w:r>
+    </w:p>
+    <w:p>
+      <w:pPr>
+        <w:spacing w:line="360" w:lineRule="auto"/>
+        <w:jc w:val="both"/>
+        <w:rPr>
+          <w:lang w:val="fr-CA"/>
+        </w:rPr>
+      </w:pPr>
+      <w:r>
+        <w:rPr>
+          <w:lang w:val="fr-CA"/>
+        </w:rPr>
+        <w:tab/>
+      </w:r>
+      <w:r>
+        <w:rPr>
+          <w:lang w:val="fr-CA"/>
+        </w:rPr>
+        <w:t>(</w:t>
+      </w:r>
+      <w:proofErr w:type="gramStart"/>
+      <w:r>
+        <w:rPr>
+          <w:lang w:val="fr-CA"/>
+        </w:rPr>
+        <w:t>p</w:t>
+      </w:r>
+      <w:proofErr w:type="gramEnd"/>
+      <w:r>
+        <w:rPr>
+          <w:lang w:val="fr-CA"/>
+        </w:rPr>
+        <w:t xml:space="preserve">-t ajouté </w:t>
+      </w:r>
+      <w:proofErr w:type="spellStart"/>
+      <w:r>
+        <w:rPr>
+          <w:lang w:val="fr-CA"/>
+        </w:rPr>
+        <w:t>dequoi</w:t>
+      </w:r>
+      <w:proofErr w:type="spellEnd"/>
+      <w:r>
+        <w:rPr>
+          <w:lang w:val="fr-CA"/>
+        </w:rPr>
+        <w:t xml:space="preserve"> de plus) </w:t>
+      </w:r>
+      <w:r>
+        <w:rPr>
+          <w:lang w:val="fr-CA"/>
+        </w:rPr>
+        <w:t xml:space="preserve">Dans le but </w:t>
+      </w:r>
+      <w:r>
+        <w:rPr>
+          <w:lang w:val="fr-CA"/>
+        </w:rPr>
+        <w:t xml:space="preserve">de se familiariser avec les </w:t>
+      </w:r>
+      <w:r>
+        <w:rPr>
+          <w:lang w:val="fr-CA"/>
+        </w:rPr>
+        <w:t>automates</w:t>
+      </w:r>
+      <w:r>
+        <w:rPr>
+          <w:lang w:val="fr-CA"/>
+        </w:rPr>
+        <w:t>, les graphes et la génération de langage</w:t>
+      </w:r>
+      <w:r>
+        <w:rPr>
+          <w:lang w:val="fr-CA"/>
+        </w:rPr>
+        <w:t xml:space="preserve">, ce TP permet de créer une version modifiée </w:t>
+      </w:r>
+      <w:r>
+        <w:rPr>
+          <w:lang w:val="fr-CA"/>
+        </w:rPr>
+        <w:t>du jeu</w:t>
+      </w:r>
+      <w:r>
+        <w:rPr>
+          <w:lang w:val="fr-CA"/>
+        </w:rPr>
+        <w:t xml:space="preserve"> « </w:t>
+      </w:r>
+      <w:r>
+        <w:rPr>
+          <w:lang w:val="fr-CA"/>
+        </w:rPr>
+        <w:t>Dont vous êtes le héros</w:t>
+      </w:r>
+      <w:r>
+        <w:rPr>
+          <w:lang w:val="fr-CA"/>
+        </w:rPr>
+        <w:t> » d</w:t>
+      </w:r>
+      <w:r>
+        <w:rPr>
+          <w:lang w:val="fr-CA"/>
+        </w:rPr>
+        <w:t>ans lequel le participant doit choisir une</w:t>
+      </w:r>
+      <w:r>
+        <w:rPr>
+          <w:lang w:val="fr-CA"/>
+        </w:rPr>
+        <w:t xml:space="preserve"> </w:t>
+      </w:r>
+      <w:r>
+        <w:rPr>
+          <w:lang w:val="fr-CA"/>
+        </w:rPr>
+        <w:t xml:space="preserve">série de portes afin d’arriver à battre un « boss » avec les mots de passe accumulés depuis la première porte. Un agent est créé au début du labyrinthe </w:t>
+      </w:r>
+      <w:r>
+        <w:rPr>
+          <w:lang w:val="fr-CA"/>
+        </w:rPr>
+        <w:t>et celui-ci génère un automate qui lit les mots de passe des portes suivantes afin de trouver les portes valides.</w:t>
+      </w:r>
+    </w:p>
+    <w:p>
+      <w:pPr>
+        <w:spacing w:line="360" w:lineRule="auto"/>
+        <w:jc w:val="both"/>
+        <w:rPr>
+          <w:b/>
+          <w:sz w:val="28"/>
+          <w:szCs w:val="28"/>
+          <w:lang w:val="fr-CA"/>
+        </w:rPr>
+      </w:pPr>
+      <w:r>
+        <w:rPr>
+          <w:b/>
+          <w:sz w:val="28"/>
+          <w:szCs w:val="28"/>
+          <w:lang w:val="fr-CA"/>
+        </w:rPr>
         <w:t>Présentation des travaux</w:t>
       </w:r>
     </w:p>
@@ -728,6 +860,7 @@
           <w:b/>
           <w:lang w:val="fr-CA"/>
         </w:rPr>
+        <w:lastRenderedPageBreak/>
         <w:t>nodeTree</w:t>
       </w:r>
       <w:r>
@@ -795,7 +928,6 @@
           <w:b/>
           <w:lang w:val="fr-CA"/>
         </w:rPr>
-        <w:lastRenderedPageBreak/>
         <w:t>m</w:t>
       </w:r>
       <w:r>
@@ -845,34 +977,137 @@
         <w:rPr>
           <w:lang w:val="fr-CA"/>
         </w:rPr>
-        <w:t xml:space="preserve">’interface du réseau social donnant plusieurs options au joueur : créer le réseau social, afficher le réseau social, jouer au jeu, afficher les résultats du jeu ou quitter. L’option « a » permet au réseau social d’accéder au fichier Individus.txt et Relations.txt afin de construire le réseau. L’option « b » utilise la méthode </w:t>
-      </w:r>
+        <w:t xml:space="preserve">’interface du </w:t>
+      </w:r>
+      <w:r>
+        <w:rPr>
+          <w:lang w:val="fr-CA"/>
+        </w:rPr>
+        <w:t>jeu</w:t>
+      </w:r>
+      <w:r>
+        <w:rPr>
+          <w:lang w:val="fr-CA"/>
+        </w:rPr>
+        <w:t xml:space="preserve"> donnant plusieurs options au joueur : </w:t>
+      </w:r>
+      <w:r>
+        <w:rPr>
+          <w:lang w:val="fr-CA"/>
+        </w:rPr>
+        <w:t>entrer dans le labyrinthe</w:t>
+      </w:r>
+      <w:r>
+        <w:rPr>
+          <w:lang w:val="fr-CA"/>
+        </w:rPr>
+        <w:t xml:space="preserve">, </w:t>
+      </w:r>
+      <w:r>
+        <w:rPr>
+          <w:lang w:val="fr-CA"/>
+        </w:rPr>
+        <w:t>ouvrir une porte</w:t>
+      </w:r>
+      <w:r>
+        <w:rPr>
+          <w:lang w:val="fr-CA"/>
+        </w:rPr>
+        <w:t>,</w:t>
+      </w:r>
+      <w:r>
+        <w:rPr>
+          <w:lang w:val="fr-CA"/>
+        </w:rPr>
+        <w:t xml:space="preserve"> afficher le chemin parcouru </w:t>
+      </w:r>
+      <w:r>
+        <w:rPr>
+          <w:lang w:val="fr-CA"/>
+        </w:rPr>
+        <w:t xml:space="preserve">ou quitter. L’option « a » permet </w:t>
+      </w:r>
+      <w:r>
+        <w:rPr>
+          <w:lang w:val="fr-CA"/>
+        </w:rPr>
+        <w:t>de placer l’agent à la porte 1 afin de commencer le labyrinthe</w:t>
+      </w:r>
+      <w:r>
+        <w:rPr>
+          <w:lang w:val="fr-CA"/>
+        </w:rPr>
+        <w:t>.</w:t>
+      </w:r>
+      <w:r>
+        <w:rPr>
+          <w:lang w:val="fr-CA"/>
+        </w:rPr>
+        <w:t xml:space="preserve"> Cette option peut être </w:t>
+      </w:r>
+      <w:r>
+        <w:rPr>
+          <w:lang w:val="fr-CA"/>
+        </w:rPr>
+        <w:t>sélectionnée durant le jeu ou quand le joueur arrive dans un gouffre. Le chemin déjà parcouru est gardé en mémoire même si le joueur recommence au début.</w:t>
+      </w:r>
+      <w:r>
+        <w:rPr>
+          <w:lang w:val="fr-CA"/>
+        </w:rPr>
+        <w:t xml:space="preserve"> L’option « b » utilise la méthode </w:t>
+      </w:r>
+      <w:proofErr w:type="spellStart"/>
       <w:proofErr w:type="gramStart"/>
       <w:r>
         <w:rPr>
           <w:lang w:val="fr-CA"/>
         </w:rPr>
-        <w:t>afficherReseauSocial(</w:t>
+        <w:t>openDoor</w:t>
+      </w:r>
+      <w:proofErr w:type="spellEnd"/>
+      <w:r>
+        <w:rPr>
+          <w:lang w:val="fr-CA"/>
+        </w:rPr>
+        <w:t>(</w:t>
       </w:r>
       <w:proofErr w:type="gramEnd"/>
       <w:r>
         <w:rPr>
           <w:lang w:val="fr-CA"/>
         </w:rPr>
-        <w:t xml:space="preserve">) de la classe reseauSocial.cpp pour afficher les individus ainsi que leurs </w:t>
-      </w:r>
-      <w:r>
-        <w:rPr>
-          <w:color w:val="000000"/>
-          <w:lang w:val="fr-CA"/>
-        </w:rPr>
-        <w:t xml:space="preserve">relations </w:t>
-      </w:r>
-      <w:r>
-        <w:rPr>
-          <w:lang w:val="fr-CA"/>
-        </w:rPr>
-        <w:t>dans le réseau social. L’option « c » active l’agent à travers la classe reseauSocial.cpp pour activer ses différentes méthodes permettant au joueur d’activer le jeu. L’option « d » affiche les résultats obtenus par le jeu.</w:t>
+        <w:t>)</w:t>
+      </w:r>
+      <w:r>
+        <w:rPr>
+          <w:lang w:val="fr-CA"/>
+        </w:rPr>
+        <w:t xml:space="preserve"> pour ouvrir une porte sélectionnée par le joueur</w:t>
+      </w:r>
+      <w:r>
+        <w:rPr>
+          <w:lang w:val="fr-CA"/>
+        </w:rPr>
+        <w:t>.</w:t>
+      </w:r>
+      <w:r>
+        <w:rPr>
+          <w:lang w:val="fr-CA"/>
+        </w:rPr>
+        <w:t xml:space="preserve"> Cette option ne permet d’ouvrir que les portes dont le mot de passe a été validé.</w:t>
+      </w:r>
+      <w:r>
+        <w:rPr>
+          <w:lang w:val="fr-CA"/>
+        </w:rPr>
+        <w:t xml:space="preserve"> L’option « c » </w:t>
+      </w:r>
+      <w:r>
+        <w:rPr>
+          <w:lang w:val="fr-CA"/>
+        </w:rPr>
+        <w:t>affiche le chemin de porte parcouru par le joueur depuis le début de sa partie. Elle permet aussi d’afficher le chemin en mémoire après un recommencement de partie. L’option « d » permet de quitter le jeu.</w:t>
       </w:r>
     </w:p>
     <w:p>
@@ -1031,7 +1266,14 @@
           <w:lang w:val="fr-CA"/>
         </w:rPr>
         <w:tab/>
-        <w:t>Nous avons aussi eu de la difficulté à savoir si on allait « cloner » les individus, mais nous avons trouvé comme problème que cela aurait pu représenter une grosse quantité de données à gérer. C’est pour cela que nous avons préféré utiliser l’agrégation et l</w:t>
+        <w:t xml:space="preserve">Nous avons aussi eu de la difficulté à savoir si on allait « cloner » les individus, mais nous avons trouvé comme problème que cela aurait pu représenter une grosse quantité de données à gérer. C’est </w:t>
+      </w:r>
+      <w:r>
+        <w:rPr>
+          <w:lang w:val="fr-CA"/>
+        </w:rPr>
+        <w:lastRenderedPageBreak/>
+        <w:t>pour cela que nous avons préféré utiliser l’agrégation et l</w:t>
       </w:r>
       <w:r>
         <w:rPr>
@@ -1070,14 +1312,7 @@
         <w:rPr>
           <w:lang w:val="fr-CA"/>
         </w:rPr>
-        <w:t xml:space="preserve">Cela est dû au fait que le </w:t>
-      </w:r>
-      <w:r>
-        <w:rPr>
-          <w:lang w:val="fr-CA"/>
-        </w:rPr>
-        <w:lastRenderedPageBreak/>
-        <w:t>joueur avait l’option de répondre par « oui pour un », ce qui laissait quelquefois le choix à la chance pour le joueur.</w:t>
+        <w:t>Cela est dû au fait que le joueur avait l’option de répondre par « oui pour un », ce qui laissait quelquefois le choix à la chance pour le joueur.</w:t>
       </w:r>
     </w:p>
     <w:p>
@@ -1470,7 +1705,14 @@
         <w:rPr>
           <w:lang w:val="fr-CA"/>
         </w:rPr>
-        <w:t>, 2 heures pour la rédaction du rapport</w:t>
+        <w:t xml:space="preserve">, 2 </w:t>
+      </w:r>
+      <w:r>
+        <w:rPr>
+          <w:lang w:val="fr-CA"/>
+        </w:rPr>
+        <w:lastRenderedPageBreak/>
+        <w:t>heures pour la rédaction du rapport</w:t>
       </w:r>
       <w:r>
         <w:rPr>
@@ -1499,6 +1741,127 @@
     </w:sectPr>
   </w:body>
 </w:document>
+</file>
+
+<file path=word/numbering.xml><?xml version="1.0" encoding="utf-8"?>
+<w:numbering xmlns:wpc="http://schemas.microsoft.com/office/word/2010/wordprocessingCanvas" xmlns:cx="http://schemas.microsoft.com/office/drawing/2014/chartex" xmlns:cx1="http://schemas.microsoft.com/office/drawing/2015/9/8/chartex" xmlns:cx2="http://schemas.microsoft.com/office/drawing/2015/10/21/chartex" xmlns:cx3="http://schemas.microsoft.com/office/drawing/2016/5/9/chartex" xmlns:cx4="http://schemas.microsoft.com/office/drawing/2016/5/10/chartex" xmlns:cx5="http://schemas.microsoft.com/office/drawing/2016/5/11/chartex" xmlns:cx6="http://schemas.microsoft.com/office/drawing/2016/5/12/chartex" xmlns:cx7="http://schemas.microsoft.com/office/drawing/2016/5/13/chartex" xmlns:cx8="http://schemas.microsoft.com/office/drawing/2016/5/14/chartex" xmlns:mc="http://schemas.openxmlformats.org/markup-compatibility/2006" xmlns:aink="http://schemas.microsoft.com/office/drawing/2016/ink" xmlns:am3d="http://schemas.microsoft.com/office/drawing/2017/model3d" xmlns:o="urn:schemas-microsoft-com:office:office" xmlns:r="http://schemas.openxmlformats.org/officeDocument/2006/relationships" xmlns:m="http://schemas.openxmlformats.org/officeDocument/2006/math" xmlns:v="urn:schemas-microsoft-com:vml" xmlns:wp14="http://schemas.microsoft.com/office/word/2010/wordprocessingDrawing" xmlns:wp="http://schemas.openxmlformats.org/drawingml/2006/wordprocessingDrawing" xmlns:w10="urn:schemas-microsoft-com:office:word" xmlns:w="http://schemas.openxmlformats.org/wordprocessingml/2006/main" xmlns:w14="http://schemas.microsoft.com/office/word/2010/wordml" xmlns:w15="http://schemas.microsoft.com/office/word/2012/wordml" xmlns:w16cid="http://schemas.microsoft.com/office/word/2016/wordml/cid" xmlns:w16se="http://schemas.microsoft.com/office/word/2015/wordml/symex" xmlns:wpg="http://schemas.microsoft.com/office/word/2010/wordprocessingGroup" xmlns:wpi="http://schemas.microsoft.com/office/word/2010/wordprocessingInk" xmlns:wne="http://schemas.microsoft.com/office/word/2006/wordml" xmlns:wps="http://schemas.microsoft.com/office/word/2010/wordprocessingShape" mc:Ignorable="w14 w15 w16se w16cid wp14">
+  <w:abstractNum w:abstractNumId="0" w15:restartNumberingAfterBreak="0">
+    <w:nsid w:val="287D00B8"/>
+    <w:multiLevelType w:val="hybridMultilevel"/>
+    <w:tmpl w:val="9858D250"/>
+    <w:lvl w:ilvl="0" w:tplc="A0A0AFAA">
+      <w:start w:val="16"/>
+      <w:numFmt w:val="bullet"/>
+      <w:lvlText w:val="-"/>
+      <w:lvlJc w:val="left"/>
+      <w:pPr>
+        <w:ind w:left="720" w:hanging="360"/>
+      </w:pPr>
+      <w:rPr>
+        <w:rFonts w:ascii="Calibri" w:eastAsiaTheme="minorHAnsi" w:hAnsi="Calibri" w:cs="Calibri" w:hint="default"/>
+      </w:rPr>
+    </w:lvl>
+    <w:lvl w:ilvl="1" w:tplc="10090003" w:tentative="1">
+      <w:start w:val="1"/>
+      <w:numFmt w:val="bullet"/>
+      <w:lvlText w:val="o"/>
+      <w:lvlJc w:val="left"/>
+      <w:pPr>
+        <w:ind w:left="1440" w:hanging="360"/>
+      </w:pPr>
+      <w:rPr>
+        <w:rFonts w:ascii="Courier New" w:hAnsi="Courier New" w:cs="Courier New" w:hint="default"/>
+      </w:rPr>
+    </w:lvl>
+    <w:lvl w:ilvl="2" w:tplc="10090005" w:tentative="1">
+      <w:start w:val="1"/>
+      <w:numFmt w:val="bullet"/>
+      <w:lvlText w:val=""/>
+      <w:lvlJc w:val="left"/>
+      <w:pPr>
+        <w:ind w:left="2160" w:hanging="360"/>
+      </w:pPr>
+      <w:rPr>
+        <w:rFonts w:ascii="Wingdings" w:hAnsi="Wingdings" w:hint="default"/>
+      </w:rPr>
+    </w:lvl>
+    <w:lvl w:ilvl="3" w:tplc="10090001" w:tentative="1">
+      <w:start w:val="1"/>
+      <w:numFmt w:val="bullet"/>
+      <w:lvlText w:val=""/>
+      <w:lvlJc w:val="left"/>
+      <w:pPr>
+        <w:ind w:left="2880" w:hanging="360"/>
+      </w:pPr>
+      <w:rPr>
+        <w:rFonts w:ascii="Symbol" w:hAnsi="Symbol" w:hint="default"/>
+      </w:rPr>
+    </w:lvl>
+    <w:lvl w:ilvl="4" w:tplc="10090003" w:tentative="1">
+      <w:start w:val="1"/>
+      <w:numFmt w:val="bullet"/>
+      <w:lvlText w:val="o"/>
+      <w:lvlJc w:val="left"/>
+      <w:pPr>
+        <w:ind w:left="3600" w:hanging="360"/>
+      </w:pPr>
+      <w:rPr>
+        <w:rFonts w:ascii="Courier New" w:hAnsi="Courier New" w:cs="Courier New" w:hint="default"/>
+      </w:rPr>
+    </w:lvl>
+    <w:lvl w:ilvl="5" w:tplc="10090005" w:tentative="1">
+      <w:start w:val="1"/>
+      <w:numFmt w:val="bullet"/>
+      <w:lvlText w:val=""/>
+      <w:lvlJc w:val="left"/>
+      <w:pPr>
+        <w:ind w:left="4320" w:hanging="360"/>
+      </w:pPr>
+      <w:rPr>
+        <w:rFonts w:ascii="Wingdings" w:hAnsi="Wingdings" w:hint="default"/>
+      </w:rPr>
+    </w:lvl>
+    <w:lvl w:ilvl="6" w:tplc="10090001" w:tentative="1">
+      <w:start w:val="1"/>
+      <w:numFmt w:val="bullet"/>
+      <w:lvlText w:val=""/>
+      <w:lvlJc w:val="left"/>
+      <w:pPr>
+        <w:ind w:left="5040" w:hanging="360"/>
+      </w:pPr>
+      <w:rPr>
+        <w:rFonts w:ascii="Symbol" w:hAnsi="Symbol" w:hint="default"/>
+      </w:rPr>
+    </w:lvl>
+    <w:lvl w:ilvl="7" w:tplc="10090003" w:tentative="1">
+      <w:start w:val="1"/>
+      <w:numFmt w:val="bullet"/>
+      <w:lvlText w:val="o"/>
+      <w:lvlJc w:val="left"/>
+      <w:pPr>
+        <w:ind w:left="5760" w:hanging="360"/>
+      </w:pPr>
+      <w:rPr>
+        <w:rFonts w:ascii="Courier New" w:hAnsi="Courier New" w:cs="Courier New" w:hint="default"/>
+      </w:rPr>
+    </w:lvl>
+    <w:lvl w:ilvl="8" w:tplc="10090005" w:tentative="1">
+      <w:start w:val="1"/>
+      <w:numFmt w:val="bullet"/>
+      <w:lvlText w:val=""/>
+      <w:lvlJc w:val="left"/>
+      <w:pPr>
+        <w:ind w:left="6480" w:hanging="360"/>
+      </w:pPr>
+      <w:rPr>
+        <w:rFonts w:ascii="Wingdings" w:hAnsi="Wingdings" w:hint="default"/>
+      </w:rPr>
+    </w:lvl>
+  </w:abstractNum>
+  <w:num w:numId="1">
+    <w:abstractNumId w:val="0"/>
+  </w:num>
+</w:numbering>
 </file>
 
 <file path=word/styles.xml><?xml version="1.0" encoding="utf-8"?>
@@ -1926,6 +2289,17 @@
     <w:semiHidden/>
     <w:unhideWhenUsed/>
   </w:style>
+  <w:style w:type="paragraph" w:styleId="ListParagraph">
+    <w:name w:val="List Paragraph"/>
+    <w:basedOn w:val="Normal"/>
+    <w:uiPriority w:val="34"/>
+    <w:qFormat/>
+    <w:rsid w:val="00CD67F1"/>
+    <w:pPr>
+      <w:ind w:left="720"/>
+      <w:contextualSpacing/>
+    </w:pPr>
+  </w:style>
 </w:styles>
 </file>
 
@@ -2222,4 +2596,16 @@
     </a:ext>
   </a:extLst>
 </a:theme>
+</file>
+
+<file path=customXml/item1.xml><?xml version="1.0" encoding="utf-8"?>
+<b:Sources xmlns:b="http://schemas.openxmlformats.org/officeDocument/2006/bibliography" xmlns="http://schemas.openxmlformats.org/officeDocument/2006/bibliography" SelectedStyle="\APASixthEditionOfficeOnline.xsl" StyleName="APA" Version="6"/>
+</file>
+
+<file path=customXml/itemProps1.xml><?xml version="1.0" encoding="utf-8"?>
+<ds:datastoreItem xmlns:ds="http://schemas.openxmlformats.org/officeDocument/2006/customXml" ds:itemID="{50637D89-9A2B-42B4-8966-A568C1AF59EA}">
+  <ds:schemaRefs>
+    <ds:schemaRef ds:uri="http://schemas.openxmlformats.org/officeDocument/2006/bibliography"/>
+  </ds:schemaRefs>
+</ds:datastoreItem>
 </file>
</xml_diff>

<commit_message>
Rapport : classes finis et deux difficultés(temps et polymorphisme)
</commit_message>
<xml_diff>
--- a/Rapport_TP2.docx
+++ b/Rapport_TP2.docx
@@ -368,6 +368,7 @@
         </w:numPr>
         <w:jc w:val="both"/>
         <w:rPr>
+          <w:strike/>
           <w:sz w:val="28"/>
           <w:szCs w:val="28"/>
           <w:lang w:val="fr-CA"/>
@@ -375,6 +376,7 @@
       </w:pPr>
       <w:r>
         <w:rPr>
+          <w:strike/>
           <w:sz w:val="28"/>
           <w:szCs w:val="28"/>
           <w:lang w:val="fr-CA"/>
@@ -728,6 +730,215 @@
         <w:tab/>
         <w:t xml:space="preserve">Cette classe représente l’agent s’occupant de </w:t>
       </w:r>
+      <w:r>
+        <w:rPr>
+          <w:lang w:val="fr-CA"/>
+        </w:rPr>
+        <w:t xml:space="preserve">la navigation </w:t>
+      </w:r>
+      <w:r>
+        <w:rPr>
+          <w:lang w:val="fr-CA"/>
+        </w:rPr>
+        <w:t>à</w:t>
+      </w:r>
+      <w:r>
+        <w:rPr>
+          <w:lang w:val="fr-CA"/>
+        </w:rPr>
+        <w:t xml:space="preserve"> travers du labyrinthe et d’afficher les différentes parties du jeu. Il y a la fonction </w:t>
+      </w:r>
+      <w:proofErr w:type="spellStart"/>
+      <w:proofErr w:type="gramStart"/>
+      <w:r>
+        <w:rPr>
+          <w:lang w:val="fr-CA"/>
+        </w:rPr>
+        <w:t>openDoors</w:t>
+      </w:r>
+      <w:proofErr w:type="spellEnd"/>
+      <w:r>
+        <w:rPr>
+          <w:lang w:val="fr-CA"/>
+        </w:rPr>
+        <w:t>(</w:t>
+      </w:r>
+      <w:proofErr w:type="gramEnd"/>
+      <w:r>
+        <w:rPr>
+          <w:lang w:val="fr-CA"/>
+        </w:rPr>
+        <w:t>) qui prend un fichier .txt et lit le contenu. La fonction génère ensuite un automate pour valider les mots de passe des portes adjacentes. Si la porte est le « Boss </w:t>
+      </w:r>
+      <w:proofErr w:type="gramStart"/>
+      <w:r>
+        <w:rPr>
+          <w:lang w:val="fr-CA"/>
+        </w:rPr>
+        <w:t>»,le</w:t>
+      </w:r>
+      <w:proofErr w:type="gramEnd"/>
+      <w:r>
+        <w:rPr>
+          <w:lang w:val="fr-CA"/>
+        </w:rPr>
+        <w:t xml:space="preserve"> mot de passe final est cherché et la fonction </w:t>
+      </w:r>
+      <w:proofErr w:type="spellStart"/>
+      <w:r>
+        <w:rPr>
+          <w:lang w:val="fr-CA"/>
+        </w:rPr>
+        <w:t>challengeBoss</w:t>
+      </w:r>
+      <w:proofErr w:type="spellEnd"/>
+      <w:r>
+        <w:rPr>
+          <w:lang w:val="fr-CA"/>
+        </w:rPr>
+        <w:t xml:space="preserve">() est appelé par l’agent. Cette fonction vérifie que le chemin pris par l’agent est le bon et appelle ensuite la fonction </w:t>
+      </w:r>
+      <w:proofErr w:type="spellStart"/>
+      <w:proofErr w:type="gramStart"/>
+      <w:r>
+        <w:rPr>
+          <w:lang w:val="fr-CA"/>
+        </w:rPr>
+        <w:t>concatenateAutomate</w:t>
+      </w:r>
+      <w:proofErr w:type="spellEnd"/>
+      <w:r>
+        <w:rPr>
+          <w:lang w:val="fr-CA"/>
+        </w:rPr>
+        <w:t>(</w:t>
+      </w:r>
+      <w:proofErr w:type="gramEnd"/>
+      <w:r>
+        <w:rPr>
+          <w:lang w:val="fr-CA"/>
+        </w:rPr>
+        <w:t>) si celui-ci est bon.</w:t>
+      </w:r>
+    </w:p>
+    <w:p>
+      <w:pPr>
+        <w:spacing w:line="360" w:lineRule="auto"/>
+        <w:jc w:val="both"/>
+        <w:rPr>
+          <w:lang w:val="fr-CA"/>
+        </w:rPr>
+      </w:pPr>
+      <w:r>
+        <w:rPr>
+          <w:lang w:val="fr-CA"/>
+        </w:rPr>
+        <w:tab/>
+        <w:t xml:space="preserve">La fonction </w:t>
+      </w:r>
+      <w:proofErr w:type="spellStart"/>
+      <w:proofErr w:type="gramStart"/>
+      <w:r>
+        <w:rPr>
+          <w:lang w:val="fr-CA"/>
+        </w:rPr>
+        <w:t>concatenateAutomate</w:t>
+      </w:r>
+      <w:proofErr w:type="spellEnd"/>
+      <w:r>
+        <w:rPr>
+          <w:lang w:val="fr-CA"/>
+        </w:rPr>
+        <w:t>(</w:t>
+      </w:r>
+      <w:proofErr w:type="gramEnd"/>
+      <w:r>
+        <w:rPr>
+          <w:lang w:val="fr-CA"/>
+        </w:rPr>
+        <w:t>) prend chacun des automates des portes choisis et les imbrique les uns après les autres</w:t>
+      </w:r>
+      <w:r>
+        <w:rPr>
+          <w:lang w:val="fr-CA"/>
+        </w:rPr>
+        <w:t>. Cela veut dire qu’il prend l’état final dans le graphe de la première porte et le modifie afin qu’il devienne l’état initial de la prochaine porte. Cette fonction permet donc de créer un mot de passe pour le « Boss » à partir des mots de passe des portes du chemin choisi.</w:t>
+      </w:r>
+    </w:p>
+    <w:p>
+      <w:pPr>
+        <w:spacing w:line="360" w:lineRule="auto"/>
+        <w:ind w:firstLine="720"/>
+        <w:jc w:val="both"/>
+        <w:rPr>
+          <w:lang w:val="fr-CA"/>
+        </w:rPr>
+      </w:pPr>
+      <w:r>
+        <w:rPr>
+          <w:lang w:val="fr-CA"/>
+        </w:rPr>
+        <w:lastRenderedPageBreak/>
+        <w:t xml:space="preserve">L’agent a aussi d’autres fonctions plus petite, telle la fonction </w:t>
+      </w:r>
+      <w:proofErr w:type="spellStart"/>
+      <w:proofErr w:type="gramStart"/>
+      <w:r>
+        <w:rPr>
+          <w:lang w:val="fr-CA"/>
+        </w:rPr>
+        <w:t>clearPath</w:t>
+      </w:r>
+      <w:proofErr w:type="spellEnd"/>
+      <w:r>
+        <w:rPr>
+          <w:lang w:val="fr-CA"/>
+        </w:rPr>
+        <w:t>(</w:t>
+      </w:r>
+      <w:proofErr w:type="gramEnd"/>
+      <w:r>
+        <w:rPr>
+          <w:lang w:val="fr-CA"/>
+        </w:rPr>
+        <w:t xml:space="preserve">) qui agit comme son l’indique en effaçant le trajet parcouru en le gardant toutefois encore en mémoire pour pouvoir l’afficher plus tard. Il y a aussi les fonctions d’affichage </w:t>
+      </w:r>
+      <w:proofErr w:type="spellStart"/>
+      <w:proofErr w:type="gramStart"/>
+      <w:r>
+        <w:rPr>
+          <w:lang w:val="fr-CA"/>
+        </w:rPr>
+        <w:t>printEvent</w:t>
+      </w:r>
+      <w:proofErr w:type="spellEnd"/>
+      <w:r>
+        <w:rPr>
+          <w:lang w:val="fr-CA"/>
+        </w:rPr>
+        <w:t>(</w:t>
+      </w:r>
+      <w:proofErr w:type="gramEnd"/>
+      <w:r>
+        <w:rPr>
+          <w:lang w:val="fr-CA"/>
+        </w:rPr>
+        <w:t xml:space="preserve">) et </w:t>
+      </w:r>
+      <w:proofErr w:type="spellStart"/>
+      <w:r>
+        <w:rPr>
+          <w:lang w:val="fr-CA"/>
+        </w:rPr>
+        <w:t>printBoss</w:t>
+      </w:r>
+      <w:proofErr w:type="spellEnd"/>
+      <w:r>
+        <w:rPr>
+          <w:lang w:val="fr-CA"/>
+        </w:rPr>
+        <w:t>() qui affiche respectivement soit l’affichage standard pour l’ouverture d’une porte ou l’affichage spécialisé pour la porte du « Boss ».</w:t>
+      </w:r>
     </w:p>
     <w:p>
       <w:pPr>
@@ -888,9 +1099,383 @@
         <w:rPr>
           <w:lang w:val="fr-CA"/>
         </w:rPr>
+        <w:tab/>
+        <w:t xml:space="preserve">Cette classe a aussi des fonctions pour lire les fichiers Porte#.txt comme </w:t>
+      </w:r>
+      <w:proofErr w:type="spellStart"/>
+      <w:proofErr w:type="gramStart"/>
+      <w:r>
+        <w:rPr>
+          <w:lang w:val="fr-CA"/>
+        </w:rPr>
+        <w:t>readFile</w:t>
+      </w:r>
+      <w:proofErr w:type="spellEnd"/>
+      <w:r>
+        <w:rPr>
+          <w:lang w:val="fr-CA"/>
+        </w:rPr>
+        <w:t>(</w:t>
+      </w:r>
+      <w:proofErr w:type="gramEnd"/>
+      <w:r>
+        <w:rPr>
+          <w:lang w:val="fr-CA"/>
+        </w:rPr>
+        <w:t xml:space="preserve">) et </w:t>
+      </w:r>
+      <w:proofErr w:type="spellStart"/>
+      <w:r>
+        <w:rPr>
+          <w:lang w:val="fr-CA"/>
+        </w:rPr>
+        <w:t>readRule</w:t>
+      </w:r>
+      <w:proofErr w:type="spellEnd"/>
+      <w:r>
+        <w:rPr>
+          <w:lang w:val="fr-CA"/>
+        </w:rPr>
+        <w:t>() qui lise</w:t>
+      </w:r>
+      <w:r>
+        <w:rPr>
+          <w:lang w:val="fr-CA"/>
+        </w:rPr>
+        <w:t xml:space="preserve"> respectivement</w:t>
+      </w:r>
+      <w:r>
+        <w:rPr>
+          <w:lang w:val="fr-CA"/>
+        </w:rPr>
+        <w:t xml:space="preserve"> le fichier .txt et les règles de grammaires présentes dans ce même</w:t>
+      </w:r>
+      <w:r>
+        <w:rPr>
+          <w:lang w:val="fr-CA"/>
+        </w:rPr>
+        <w:t xml:space="preserve"> fichier. Finalement, la fonction </w:t>
+      </w:r>
+      <w:proofErr w:type="spellStart"/>
+      <w:proofErr w:type="gramStart"/>
+      <w:r>
+        <w:rPr>
+          <w:lang w:val="fr-CA"/>
+        </w:rPr>
+        <w:t>readNextDoor</w:t>
+      </w:r>
+      <w:proofErr w:type="spellEnd"/>
+      <w:r>
+        <w:rPr>
+          <w:lang w:val="fr-CA"/>
+        </w:rPr>
+        <w:t>(</w:t>
+      </w:r>
+      <w:proofErr w:type="gramEnd"/>
+      <w:r>
+        <w:rPr>
+          <w:lang w:val="fr-CA"/>
+        </w:rPr>
+        <w:t xml:space="preserve">) permet de trouver une porte adjacente et de l’insérer dans un </w:t>
+      </w:r>
+      <w:proofErr w:type="spellStart"/>
+      <w:r>
+        <w:rPr>
+          <w:lang w:val="fr-CA"/>
+        </w:rPr>
+        <w:t>map</w:t>
+      </w:r>
+      <w:proofErr w:type="spellEnd"/>
+      <w:r>
+        <w:rPr>
+          <w:lang w:val="fr-CA"/>
+        </w:rPr>
+        <w:t xml:space="preserve"> </w:t>
+      </w:r>
+      <w:proofErr w:type="spellStart"/>
+      <w:r>
+        <w:rPr>
+          <w:lang w:val="fr-CA"/>
+        </w:rPr>
+        <w:t>passMap</w:t>
+      </w:r>
+      <w:proofErr w:type="spellEnd"/>
+      <w:r>
+        <w:rPr>
+          <w:lang w:val="fr-CA"/>
+        </w:rPr>
+        <w:t xml:space="preserve">_ avec son mot de passe. Tous les </w:t>
+      </w:r>
+      <w:proofErr w:type="spellStart"/>
+      <w:r>
+        <w:rPr>
+          <w:lang w:val="fr-CA"/>
+        </w:rPr>
+        <w:t>map</w:t>
+      </w:r>
+      <w:proofErr w:type="spellEnd"/>
+      <w:r>
+        <w:rPr>
+          <w:lang w:val="fr-CA"/>
+        </w:rPr>
+        <w:t xml:space="preserve"> de portes adjacentes de la porte présente sont ensuite intégrés dans un </w:t>
+      </w:r>
+      <w:proofErr w:type="spellStart"/>
+      <w:r>
+        <w:rPr>
+          <w:lang w:val="fr-CA"/>
+        </w:rPr>
+        <w:t>multipmap</w:t>
+      </w:r>
+      <w:proofErr w:type="spellEnd"/>
+      <w:r>
+        <w:rPr>
+          <w:lang w:val="fr-CA"/>
+        </w:rPr>
+        <w:t xml:space="preserve"> </w:t>
+      </w:r>
+      <w:proofErr w:type="spellStart"/>
+      <w:r>
+        <w:rPr>
+          <w:lang w:val="fr-CA"/>
+        </w:rPr>
+        <w:t>doorMap</w:t>
+      </w:r>
+      <w:proofErr w:type="spellEnd"/>
+      <w:r>
+        <w:rPr>
+          <w:lang w:val="fr-CA"/>
+        </w:rPr>
+        <w:t xml:space="preserve">_. </w:t>
+      </w:r>
+    </w:p>
+    <w:p>
+      <w:pPr>
+        <w:spacing w:line="360" w:lineRule="auto"/>
+        <w:jc w:val="both"/>
+        <w:rPr>
+          <w:lang w:val="fr-CA"/>
+        </w:rPr>
+      </w:pPr>
+    </w:p>
+    <w:p>
+      <w:pPr>
+        <w:spacing w:line="360" w:lineRule="auto"/>
+        <w:jc w:val="both"/>
+        <w:rPr>
+          <w:b/>
+          <w:lang w:val="fr-CA"/>
+        </w:rPr>
+      </w:pPr>
+      <w:r>
+        <w:rPr>
+          <w:b/>
+          <w:lang w:val="fr-CA"/>
+        </w:rPr>
+        <w:t>automate</w:t>
+      </w:r>
+      <w:r>
+        <w:rPr>
+          <w:b/>
+          <w:lang w:val="fr-CA"/>
+        </w:rPr>
+        <w:t>.cpp</w:t>
+      </w:r>
+    </w:p>
+    <w:p>
+      <w:pPr>
+        <w:spacing w:line="360" w:lineRule="auto"/>
+        <w:jc w:val="both"/>
+        <w:rPr>
+          <w:lang w:val="fr-CA"/>
+        </w:rPr>
+      </w:pPr>
+      <w:r>
+        <w:rPr>
+          <w:lang w:val="fr-CA"/>
+        </w:rPr>
+        <w:tab/>
+      </w:r>
+      <w:r>
+        <w:rPr>
+          <w:lang w:val="fr-CA"/>
+        </w:rPr>
+        <w:t xml:space="preserve">La classe </w:t>
+      </w:r>
+      <w:r>
+        <w:rPr>
+          <w:lang w:val="fr-CA"/>
+        </w:rPr>
+        <w:t>automate</w:t>
+      </w:r>
+      <w:r>
+        <w:rPr>
+          <w:lang w:val="fr-CA"/>
+        </w:rPr>
+        <w:t xml:space="preserve">.cpp </w:t>
+      </w:r>
+      <w:r>
+        <w:rPr>
+          <w:lang w:val="fr-CA"/>
+        </w:rPr>
+        <w:t xml:space="preserve">contient les différentes méthodes pour parcourir le graphe </w:t>
+      </w:r>
+      <w:proofErr w:type="spellStart"/>
+      <w:r>
+        <w:rPr>
+          <w:lang w:val="fr-CA"/>
+        </w:rPr>
+        <w:t>NodeTree</w:t>
+      </w:r>
+      <w:proofErr w:type="spellEnd"/>
+      <w:r>
+        <w:rPr>
+          <w:lang w:val="fr-CA"/>
+        </w:rPr>
+        <w:t>.</w:t>
+      </w:r>
+      <w:r>
+        <w:rPr>
+          <w:lang w:val="fr-CA"/>
+        </w:rPr>
+        <w:t xml:space="preserve"> </w:t>
+      </w:r>
+      <w:r>
+        <w:rPr>
+          <w:lang w:val="fr-CA"/>
+        </w:rPr>
+        <w:t xml:space="preserve">Elle possède tout d’abord la fonction </w:t>
+      </w:r>
+      <w:proofErr w:type="spellStart"/>
+      <w:proofErr w:type="gramStart"/>
+      <w:r>
+        <w:rPr>
+          <w:lang w:val="fr-CA"/>
+        </w:rPr>
+        <w:t>generateAutomate</w:t>
+      </w:r>
+      <w:proofErr w:type="spellEnd"/>
+      <w:r>
+        <w:rPr>
+          <w:lang w:val="fr-CA"/>
+        </w:rPr>
+        <w:t>(</w:t>
+      </w:r>
+      <w:proofErr w:type="gramEnd"/>
+      <w:r>
+        <w:rPr>
+          <w:lang w:val="fr-CA"/>
+        </w:rPr>
+        <w:t xml:space="preserve">) qui prend les règles présentes dans la porte pour créer le graphe. Les états initiaux sont insérés en tant que noyaux et, selon l’état final de la règle, </w:t>
+      </w:r>
+      <w:r>
+        <w:rPr>
+          <w:lang w:val="fr-CA"/>
+        </w:rPr>
+        <w:t>ceux-ci sont insérés en tant que « </w:t>
+      </w:r>
+      <w:proofErr w:type="spellStart"/>
+      <w:r>
+        <w:rPr>
+          <w:lang w:val="fr-CA"/>
+        </w:rPr>
+        <w:t>child</w:t>
+      </w:r>
+      <w:proofErr w:type="spellEnd"/>
+      <w:r>
+        <w:rPr>
+          <w:lang w:val="fr-CA"/>
+        </w:rPr>
+        <w:t xml:space="preserve"> » du noyau. Cela créer donc un graphe orienté dans lequel les mots de passe traversent pour être valider. La fonction </w:t>
+      </w:r>
+      <w:proofErr w:type="spellStart"/>
+      <w:proofErr w:type="gramStart"/>
+      <w:r>
+        <w:rPr>
+          <w:lang w:val="fr-CA"/>
+        </w:rPr>
+        <w:t>validatePassword</w:t>
+      </w:r>
+      <w:proofErr w:type="spellEnd"/>
+      <w:r>
+        <w:rPr>
+          <w:lang w:val="fr-CA"/>
+        </w:rPr>
+        <w:t>(</w:t>
+      </w:r>
+      <w:proofErr w:type="gramEnd"/>
+      <w:r>
+        <w:rPr>
+          <w:lang w:val="fr-CA"/>
+        </w:rPr>
+        <w:t>) commence à partir du début de l’arbre et le parcoure selon la valeur des différentes règles. Si le mot de passe se termine sur un noyau terminal (qui n’a pas de « </w:t>
+      </w:r>
+      <w:proofErr w:type="spellStart"/>
+      <w:r>
+        <w:rPr>
+          <w:lang w:val="fr-CA"/>
+        </w:rPr>
+        <w:t>child</w:t>
+      </w:r>
+      <w:proofErr w:type="spellEnd"/>
+      <w:r>
+        <w:rPr>
+          <w:lang w:val="fr-CA"/>
+        </w:rPr>
+        <w:t> »), alors le mot de passe est validé avec la fonction « </w:t>
+      </w:r>
+      <w:proofErr w:type="spellStart"/>
+      <w:proofErr w:type="gramStart"/>
+      <w:r>
+        <w:rPr>
+          <w:lang w:val="fr-CA"/>
+        </w:rPr>
+        <w:t>validate</w:t>
+      </w:r>
+      <w:proofErr w:type="spellEnd"/>
+      <w:r>
+        <w:rPr>
+          <w:lang w:val="fr-CA"/>
+        </w:rPr>
+        <w:t>(</w:t>
+      </w:r>
+      <w:proofErr w:type="gramEnd"/>
+      <w:r>
+        <w:rPr>
+          <w:lang w:val="fr-CA"/>
+        </w:rPr>
+        <w:t>) » dans Door.cpp. Il est invalide s’il se termine sur n’importe quels autres noyaux ayant des « </w:t>
+      </w:r>
+      <w:proofErr w:type="spellStart"/>
+      <w:r>
+        <w:rPr>
+          <w:lang w:val="fr-CA"/>
+        </w:rPr>
+        <w:t>childs</w:t>
+      </w:r>
+      <w:proofErr w:type="spellEnd"/>
+      <w:r>
+        <w:rPr>
+          <w:lang w:val="fr-CA"/>
+        </w:rPr>
+        <w:t> ».</w:t>
+      </w:r>
+    </w:p>
+    <w:p>
+      <w:pPr>
+        <w:spacing w:line="360" w:lineRule="auto"/>
+        <w:jc w:val="both"/>
+        <w:rPr>
+          <w:lang w:val="fr-CA"/>
+        </w:rPr>
+      </w:pPr>
+      <w:r>
+        <w:rPr>
+          <w:lang w:val="fr-CA"/>
+        </w:rPr>
         <w:lastRenderedPageBreak/>
         <w:tab/>
-        <w:t xml:space="preserve">Cette classe a aussi des fonctions pour lire les fichiers Porte#.txt comme </w:t>
+        <w:t xml:space="preserve">La fonction </w:t>
       </w:r>
       <w:proofErr w:type="spellStart"/>
       <w:proofErr w:type="gramStart"/>
@@ -898,7 +1483,13 @@
         <w:rPr>
           <w:lang w:val="fr-CA"/>
         </w:rPr>
-        <w:t>readFile</w:t>
+        <w:t>validatePassword</w:t>
+      </w:r>
+      <w:r>
+        <w:rPr>
+          <w:lang w:val="fr-CA"/>
+        </w:rPr>
+        <w:t>s</w:t>
       </w:r>
       <w:proofErr w:type="spellEnd"/>
       <w:r>
@@ -912,39 +1503,27 @@
         <w:rPr>
           <w:lang w:val="fr-CA"/>
         </w:rPr>
-        <w:t xml:space="preserve">) et </w:t>
+        <w:t xml:space="preserve">) prend tous les mots de passe des </w:t>
+      </w:r>
+      <w:r>
+        <w:rPr>
+          <w:lang w:val="fr-CA"/>
+        </w:rPr>
+        <w:t xml:space="preserve">portes adjacentes et utilise la fonction </w:t>
       </w:r>
       <w:proofErr w:type="spellStart"/>
       <w:r>
         <w:rPr>
           <w:lang w:val="fr-CA"/>
         </w:rPr>
-        <w:t>readRule</w:t>
+        <w:t>validatePassword</w:t>
       </w:r>
       <w:proofErr w:type="spellEnd"/>
       <w:r>
         <w:rPr>
           <w:lang w:val="fr-CA"/>
         </w:rPr>
-        <w:t>() qui lise</w:t>
-      </w:r>
-      <w:r>
-        <w:rPr>
-          <w:lang w:val="fr-CA"/>
-        </w:rPr>
-        <w:t xml:space="preserve"> respectivement</w:t>
-      </w:r>
-      <w:r>
-        <w:rPr>
-          <w:lang w:val="fr-CA"/>
-        </w:rPr>
-        <w:t xml:space="preserve"> le fichier .txt et les règles de grammaires présentes dans ce même</w:t>
-      </w:r>
-      <w:r>
-        <w:rPr>
-          <w:lang w:val="fr-CA"/>
-        </w:rPr>
-        <w:t xml:space="preserve"> fichier. Finalement, la fonction </w:t>
+        <w:t xml:space="preserve">() pour trouver les mots de passe valides. Finalement, la classe peut trouver la valeur d’un « Edge » avec la méthode </w:t>
       </w:r>
       <w:proofErr w:type="spellStart"/>
       <w:proofErr w:type="gramStart"/>
@@ -952,7 +1531,7 @@
         <w:rPr>
           <w:lang w:val="fr-CA"/>
         </w:rPr>
-        <w:t>readNextDoor</w:t>
+        <w:t>trouverLettre</w:t>
       </w:r>
       <w:proofErr w:type="spellEnd"/>
       <w:r>
@@ -966,77 +1545,7 @@
         <w:rPr>
           <w:lang w:val="fr-CA"/>
         </w:rPr>
-        <w:t xml:space="preserve">) permet de trouver une porte adjacente et de l’insérer dans un </w:t>
-      </w:r>
-      <w:proofErr w:type="spellStart"/>
-      <w:r>
-        <w:rPr>
-          <w:lang w:val="fr-CA"/>
-        </w:rPr>
-        <w:t>map</w:t>
-      </w:r>
-      <w:proofErr w:type="spellEnd"/>
-      <w:r>
-        <w:rPr>
-          <w:lang w:val="fr-CA"/>
-        </w:rPr>
-        <w:t xml:space="preserve"> </w:t>
-      </w:r>
-      <w:proofErr w:type="spellStart"/>
-      <w:r>
-        <w:rPr>
-          <w:lang w:val="fr-CA"/>
-        </w:rPr>
-        <w:t>passMap</w:t>
-      </w:r>
-      <w:proofErr w:type="spellEnd"/>
-      <w:r>
-        <w:rPr>
-          <w:lang w:val="fr-CA"/>
-        </w:rPr>
-        <w:t xml:space="preserve">_ avec son mot de passe. Tous les </w:t>
-      </w:r>
-      <w:proofErr w:type="spellStart"/>
-      <w:r>
-        <w:rPr>
-          <w:lang w:val="fr-CA"/>
-        </w:rPr>
-        <w:t>map</w:t>
-      </w:r>
-      <w:proofErr w:type="spellEnd"/>
-      <w:r>
-        <w:rPr>
-          <w:lang w:val="fr-CA"/>
-        </w:rPr>
-        <w:t xml:space="preserve"> de portes adjacentes de la porte présente sont ensuite intégrés dans un </w:t>
-      </w:r>
-      <w:proofErr w:type="spellStart"/>
-      <w:r>
-        <w:rPr>
-          <w:lang w:val="fr-CA"/>
-        </w:rPr>
-        <w:t>multipmap</w:t>
-      </w:r>
-      <w:proofErr w:type="spellEnd"/>
-      <w:r>
-        <w:rPr>
-          <w:lang w:val="fr-CA"/>
-        </w:rPr>
-        <w:t xml:space="preserve"> </w:t>
-      </w:r>
-      <w:proofErr w:type="spellStart"/>
-      <w:r>
-        <w:rPr>
-          <w:lang w:val="fr-CA"/>
-        </w:rPr>
-        <w:t>doorMap</w:t>
-      </w:r>
-      <w:proofErr w:type="spellEnd"/>
-      <w:r>
-        <w:rPr>
-          <w:lang w:val="fr-CA"/>
-        </w:rPr>
-        <w:t xml:space="preserve">_. </w:t>
+        <w:t>).</w:t>
       </w:r>
     </w:p>
     <w:p>
@@ -1062,7 +1571,7 @@
           <w:b/>
           <w:lang w:val="fr-CA"/>
         </w:rPr>
-        <w:t>automate</w:t>
+        <w:t>nodeTree</w:t>
       </w:r>
       <w:r>
         <w:rPr>
@@ -1082,6 +1591,7 @@
       </w:pPr>
       <w:r>
         <w:rPr>
+          <w:b/>
           <w:lang w:val="fr-CA"/>
         </w:rPr>
         <w:tab/>
@@ -1096,7 +1606,7 @@
         <w:rPr>
           <w:lang w:val="fr-CA"/>
         </w:rPr>
-        <w:t>automate</w:t>
+        <w:t>nodeTree</w:t>
       </w:r>
       <w:r>
         <w:rPr>
@@ -1108,33 +1618,71 @@
         <w:rPr>
           <w:lang w:val="fr-CA"/>
         </w:rPr>
-        <w:t xml:space="preserve">contient les différentes méthodes pour parcourir le graphe </w:t>
-      </w:r>
-      <w:proofErr w:type="spellStart"/>
-      <w:r>
-        <w:rPr>
-          <w:lang w:val="fr-CA"/>
-        </w:rPr>
-        <w:t>NodeTree</w:t>
-      </w:r>
-      <w:proofErr w:type="spellEnd"/>
-      <w:r>
-        <w:rPr>
-          <w:lang w:val="fr-CA"/>
-        </w:rPr>
-        <w:t>.</w:t>
-      </w:r>
-      <w:r>
-        <w:rPr>
-          <w:lang w:val="fr-CA"/>
-        </w:rPr>
-        <w:t xml:space="preserve"> </w:t>
-      </w:r>
-      <w:r>
-        <w:rPr>
-          <w:lang w:val="fr-CA"/>
-        </w:rPr>
-        <w:t xml:space="preserve">Elle possède tout d’abord la fonction </w:t>
+        <w:t>perme</w:t>
+      </w:r>
+      <w:r>
+        <w:rPr>
+          <w:lang w:val="fr-CA"/>
+        </w:rPr>
+        <w:t xml:space="preserve">t de créer un graphe contenant les possibilités de mots de passe valides pouvant être créer par les règles de grammaire de la porte. La classe contient deux autres structures pour sa création : Node et Edge. </w:t>
+      </w:r>
+      <w:r>
+        <w:rPr>
+          <w:lang w:val="fr-CA"/>
+        </w:rPr>
+        <w:t>« </w:t>
+      </w:r>
+      <w:r>
+        <w:rPr>
+          <w:lang w:val="fr-CA"/>
+        </w:rPr>
+        <w:t>Node</w:t>
+      </w:r>
+      <w:r>
+        <w:rPr>
+          <w:lang w:val="fr-CA"/>
+        </w:rPr>
+        <w:t> »</w:t>
+      </w:r>
+      <w:r>
+        <w:rPr>
+          <w:lang w:val="fr-CA"/>
+        </w:rPr>
+        <w:t xml:space="preserve"> représente un état dans les règles (soit initial ou final) et forme un noyau dans le graphe. Ces noyaux sont ensuite reliés entre eux par des </w:t>
+      </w:r>
+      <w:r>
+        <w:rPr>
+          <w:lang w:val="fr-CA"/>
+        </w:rPr>
+        <w:t>« </w:t>
+      </w:r>
+      <w:r>
+        <w:rPr>
+          <w:lang w:val="fr-CA"/>
+        </w:rPr>
+        <w:t>Edge</w:t>
+      </w:r>
+      <w:r>
+        <w:rPr>
+          <w:lang w:val="fr-CA"/>
+        </w:rPr>
+        <w:t xml:space="preserve"> » qui prennent deux « Node » comme noyau de départ et noyau d’arrivée afin de créer une branche orientée. Ces branches contiennent une valeur qui est la lettre du mot de passe dans les règles. </w:t>
+      </w:r>
+    </w:p>
+    <w:p>
+      <w:pPr>
+        <w:spacing w:line="360" w:lineRule="auto"/>
+        <w:jc w:val="both"/>
+        <w:rPr>
+          <w:lang w:val="fr-CA"/>
+        </w:rPr>
+      </w:pPr>
+      <w:r>
+        <w:rPr>
+          <w:lang w:val="fr-CA"/>
+        </w:rPr>
+        <w:tab/>
+        <w:t xml:space="preserve">Cette classe contient la fonction </w:t>
       </w:r>
       <w:proofErr w:type="spellStart"/>
       <w:proofErr w:type="gramStart"/>
@@ -1142,7 +1690,7 @@
         <w:rPr>
           <w:lang w:val="fr-CA"/>
         </w:rPr>
-        <w:t>generateAutomate</w:t>
+        <w:t>find</w:t>
       </w:r>
       <w:proofErr w:type="spellEnd"/>
       <w:r>
@@ -1156,27 +1704,170 @@
         <w:rPr>
           <w:lang w:val="fr-CA"/>
         </w:rPr>
-        <w:t xml:space="preserve">) qui prend les règles présentes dans la porte pour créer le graphe. Les états initiaux sont insérés en tant que noyaux et, selon l’état final de la règle, </w:t>
-      </w:r>
-      <w:r>
-        <w:rPr>
-          <w:lang w:val="fr-CA"/>
-        </w:rPr>
-        <w:t>ceux-ci sont insérés en tant que « </w:t>
-      </w:r>
-      <w:proofErr w:type="spellStart"/>
-      <w:r>
-        <w:rPr>
-          <w:lang w:val="fr-CA"/>
-        </w:rPr>
-        <w:t>child</w:t>
-      </w:r>
-      <w:proofErr w:type="spellEnd"/>
-      <w:r>
-        <w:rPr>
-          <w:lang w:val="fr-CA"/>
-        </w:rPr>
-        <w:t xml:space="preserve"> » du noyau. Cela créer donc un graphe orienté dans lequel les mots de passe traversent pour être valider. La fonction </w:t>
+        <w:t xml:space="preserve">) qui cherche à travers le graphe pour trouver si la paire entrée en paramètre est présente. Elle contient aussi la méthode </w:t>
+      </w:r>
+      <w:proofErr w:type="gramStart"/>
+      <w:r>
+        <w:rPr>
+          <w:lang w:val="fr-CA"/>
+        </w:rPr>
+        <w:t>insert(</w:t>
+      </w:r>
+      <w:proofErr w:type="gramEnd"/>
+      <w:r>
+        <w:rPr>
+          <w:lang w:val="fr-CA"/>
+        </w:rPr>
+        <w:t>) qui ajoute un nouveau « Edge » dans le vecteur contenant les « Edge » ainsi qu’un nouveau noyau s’il n’est pas déjà présent dans le graphe. Ces deux structures sont ensuite intégrées dans une paire dans le graphe.</w:t>
+      </w:r>
+    </w:p>
+    <w:p>
+      <w:pPr>
+        <w:spacing w:line="360" w:lineRule="auto"/>
+        <w:jc w:val="both"/>
+        <w:rPr>
+          <w:lang w:val="fr-CA"/>
+        </w:rPr>
+      </w:pPr>
+    </w:p>
+    <w:p>
+      <w:pPr>
+        <w:spacing w:line="360" w:lineRule="auto"/>
+        <w:jc w:val="both"/>
+        <w:rPr>
+          <w:b/>
+        </w:rPr>
+      </w:pPr>
+      <w:r>
+        <w:rPr>
+          <w:b/>
+        </w:rPr>
+        <w:t>m</w:t>
+      </w:r>
+      <w:r>
+        <w:rPr>
+          <w:b/>
+        </w:rPr>
+        <w:t>ain.cpp</w:t>
+      </w:r>
+    </w:p>
+    <w:p>
+      <w:pPr>
+        <w:spacing w:line="360" w:lineRule="auto"/>
+        <w:jc w:val="both"/>
+        <w:rPr>
+          <w:lang w:val="fr-CA"/>
+        </w:rPr>
+      </w:pPr>
+      <w:r>
+        <w:rPr>
+          <w:b/>
+        </w:rPr>
+        <w:tab/>
+      </w:r>
+      <w:r>
+        <w:rPr>
+          <w:lang w:val="fr-CA"/>
+        </w:rPr>
+        <w:t xml:space="preserve">Finalement, </w:t>
+      </w:r>
+      <w:proofErr w:type="gramStart"/>
+      <w:r>
+        <w:rPr>
+          <w:lang w:val="fr-CA"/>
+        </w:rPr>
+        <w:t>le main</w:t>
+      </w:r>
+      <w:proofErr w:type="gramEnd"/>
+      <w:r>
+        <w:rPr>
+          <w:lang w:val="fr-CA"/>
+        </w:rPr>
+        <w:t xml:space="preserve"> sert principalement à afficher l</w:t>
+      </w:r>
+      <w:r>
+        <w:rPr>
+          <w:lang w:val="fr-CA"/>
+        </w:rPr>
+        <w:t xml:space="preserve">’interface du </w:t>
+      </w:r>
+      <w:r>
+        <w:rPr>
+          <w:lang w:val="fr-CA"/>
+        </w:rPr>
+        <w:t>jeu</w:t>
+      </w:r>
+      <w:r>
+        <w:rPr>
+          <w:lang w:val="fr-CA"/>
+        </w:rPr>
+        <w:t xml:space="preserve"> donnant plusieurs options au joueur : </w:t>
+      </w:r>
+      <w:r>
+        <w:rPr>
+          <w:lang w:val="fr-CA"/>
+        </w:rPr>
+        <w:t>entrer dans le labyrinthe</w:t>
+      </w:r>
+      <w:r>
+        <w:rPr>
+          <w:lang w:val="fr-CA"/>
+        </w:rPr>
+        <w:t xml:space="preserve">, </w:t>
+      </w:r>
+      <w:r>
+        <w:rPr>
+          <w:lang w:val="fr-CA"/>
+        </w:rPr>
+        <w:t>ouvrir une porte</w:t>
+      </w:r>
+      <w:r>
+        <w:rPr>
+          <w:lang w:val="fr-CA"/>
+        </w:rPr>
+        <w:t>,</w:t>
+      </w:r>
+      <w:r>
+        <w:rPr>
+          <w:lang w:val="fr-CA"/>
+        </w:rPr>
+        <w:t xml:space="preserve"> afficher le chemin parcouru </w:t>
+      </w:r>
+      <w:r>
+        <w:rPr>
+          <w:lang w:val="fr-CA"/>
+        </w:rPr>
+        <w:t xml:space="preserve">ou quitter. L’option « a » permet </w:t>
+      </w:r>
+      <w:r>
+        <w:rPr>
+          <w:lang w:val="fr-CA"/>
+        </w:rPr>
+        <w:t>de placer l’agent à la porte 1 afin de commencer le labyrinthe</w:t>
+      </w:r>
+      <w:r>
+        <w:rPr>
+          <w:lang w:val="fr-CA"/>
+        </w:rPr>
+        <w:t>.</w:t>
+      </w:r>
+      <w:r>
+        <w:rPr>
+          <w:lang w:val="fr-CA"/>
+        </w:rPr>
+        <w:t xml:space="preserve"> Cette option peut être </w:t>
+      </w:r>
+      <w:r>
+        <w:rPr>
+          <w:lang w:val="fr-CA"/>
+        </w:rPr>
+        <w:t>sélectionnée durant le jeu ou quand le joueur arrive dans un gouffre. Le chemin déjà parcouru est gardé en mémoire même si le joueur recommence au début.</w:t>
+      </w:r>
+      <w:r>
+        <w:rPr>
+          <w:lang w:val="fr-CA"/>
+        </w:rPr>
+        <w:t xml:space="preserve"> L’option « b » utilise la méthode </w:t>
       </w:r>
       <w:proofErr w:type="spellStart"/>
       <w:proofErr w:type="gramStart"/>
@@ -1184,7 +1875,7 @@
         <w:rPr>
           <w:lang w:val="fr-CA"/>
         </w:rPr>
-        <w:t>validatePassword</w:t>
+        <w:t>openDoor</w:t>
       </w:r>
       <w:proofErr w:type="spellEnd"/>
       <w:r>
@@ -1198,529 +1889,67 @@
         <w:rPr>
           <w:lang w:val="fr-CA"/>
         </w:rPr>
-        <w:t>) commence à partir du début de l’arbre et le parcoure selon la valeur des différentes règles. Si le mot de passe se termine sur un noyau terminal (qui n’a pas de « </w:t>
-      </w:r>
-      <w:proofErr w:type="spellStart"/>
-      <w:r>
-        <w:rPr>
-          <w:lang w:val="fr-CA"/>
-        </w:rPr>
-        <w:t>child</w:t>
-      </w:r>
-      <w:proofErr w:type="spellEnd"/>
-      <w:r>
-        <w:rPr>
-          <w:lang w:val="fr-CA"/>
-        </w:rPr>
-        <w:t> »), alors le mot de passe est validé avec la fonction « </w:t>
-      </w:r>
-      <w:proofErr w:type="spellStart"/>
-      <w:proofErr w:type="gramStart"/>
-      <w:r>
-        <w:rPr>
-          <w:lang w:val="fr-CA"/>
-        </w:rPr>
-        <w:t>validate</w:t>
-      </w:r>
-      <w:proofErr w:type="spellEnd"/>
-      <w:r>
-        <w:rPr>
-          <w:lang w:val="fr-CA"/>
-        </w:rPr>
-        <w:t>(</w:t>
-      </w:r>
-      <w:proofErr w:type="gramEnd"/>
-      <w:r>
-        <w:rPr>
-          <w:lang w:val="fr-CA"/>
-        </w:rPr>
-        <w:t>) » dans Door.cpp. Il est invalide s’il se termine sur n’importe quels autres noyaux ayant des « </w:t>
-      </w:r>
-      <w:proofErr w:type="spellStart"/>
-      <w:r>
-        <w:rPr>
-          <w:lang w:val="fr-CA"/>
-        </w:rPr>
-        <w:t>childs</w:t>
-      </w:r>
-      <w:proofErr w:type="spellEnd"/>
-      <w:r>
-        <w:rPr>
-          <w:lang w:val="fr-CA"/>
-        </w:rPr>
-        <w:t> ».</w:t>
-      </w:r>
-    </w:p>
-    <w:p>
-      <w:pPr>
-        <w:spacing w:line="360" w:lineRule="auto"/>
-        <w:jc w:val="both"/>
-        <w:rPr>
-          <w:lang w:val="fr-CA"/>
-        </w:rPr>
-      </w:pPr>
-      <w:r>
-        <w:rPr>
-          <w:lang w:val="fr-CA"/>
-        </w:rPr>
-        <w:tab/>
-        <w:t xml:space="preserve">La fonction </w:t>
-      </w:r>
-      <w:proofErr w:type="spellStart"/>
-      <w:proofErr w:type="gramStart"/>
-      <w:r>
-        <w:rPr>
-          <w:lang w:val="fr-CA"/>
-        </w:rPr>
-        <w:t>validatePassword</w:t>
-      </w:r>
-      <w:r>
-        <w:rPr>
-          <w:lang w:val="fr-CA"/>
-        </w:rPr>
-        <w:t>s</w:t>
-      </w:r>
-      <w:proofErr w:type="spellEnd"/>
-      <w:r>
-        <w:rPr>
-          <w:lang w:val="fr-CA"/>
-        </w:rPr>
-        <w:t>(</w:t>
-      </w:r>
-      <w:proofErr w:type="gramEnd"/>
-      <w:r>
-        <w:rPr>
-          <w:lang w:val="fr-CA"/>
-        </w:rPr>
-        <w:t xml:space="preserve">) prend tous les mots de passe des </w:t>
-      </w:r>
-      <w:r>
-        <w:rPr>
-          <w:lang w:val="fr-CA"/>
-        </w:rPr>
-        <w:t xml:space="preserve">portes adjacentes et utilise la fonction </w:t>
-      </w:r>
-      <w:proofErr w:type="spellStart"/>
-      <w:r>
-        <w:rPr>
-          <w:lang w:val="fr-CA"/>
-        </w:rPr>
-        <w:t>validatePassword</w:t>
-      </w:r>
-      <w:proofErr w:type="spellEnd"/>
-      <w:r>
-        <w:rPr>
-          <w:lang w:val="fr-CA"/>
-        </w:rPr>
-        <w:t>() pour trouver les mots de passe valides. Finalement, la classe peut trouver la valeur d’un « Edge » avec la méthode trouverLettre().</w:t>
-      </w:r>
-      <w:bookmarkStart w:id="0" w:name="_GoBack"/>
-      <w:bookmarkEnd w:id="0"/>
-    </w:p>
-    <w:p>
-      <w:pPr>
-        <w:spacing w:line="360" w:lineRule="auto"/>
-        <w:jc w:val="both"/>
-        <w:rPr>
-          <w:lang w:val="fr-CA"/>
-        </w:rPr>
-      </w:pPr>
-    </w:p>
-    <w:p>
-      <w:pPr>
-        <w:spacing w:line="360" w:lineRule="auto"/>
-        <w:jc w:val="both"/>
-        <w:rPr>
-          <w:b/>
-        </w:rPr>
-      </w:pPr>
-      <w:r>
-        <w:rPr>
-          <w:b/>
-        </w:rPr>
-        <w:t>nodeTree</w:t>
-      </w:r>
-      <w:r>
-        <w:rPr>
-          <w:b/>
-        </w:rPr>
-        <w:t>.cpp</w:t>
-      </w:r>
-    </w:p>
-    <w:p>
-      <w:pPr>
-        <w:spacing w:line="360" w:lineRule="auto"/>
-        <w:jc w:val="both"/>
-        <w:rPr>
-          <w:lang w:val="fr-CA"/>
-        </w:rPr>
-      </w:pPr>
-      <w:r>
-        <w:rPr>
-          <w:b/>
-        </w:rPr>
-        <w:tab/>
-      </w:r>
-      <w:r>
-        <w:rPr>
-          <w:lang w:val="fr-CA"/>
-        </w:rPr>
-        <w:t xml:space="preserve">La classe </w:t>
-      </w:r>
-      <w:r>
-        <w:rPr>
-          <w:lang w:val="fr-CA"/>
-        </w:rPr>
-        <w:t>nodeTree</w:t>
-      </w:r>
-      <w:r>
-        <w:rPr>
-          <w:lang w:val="fr-CA"/>
-        </w:rPr>
-        <w:t xml:space="preserve">.cpp </w:t>
-      </w:r>
-      <w:r>
-        <w:rPr>
-          <w:lang w:val="fr-CA"/>
-        </w:rPr>
-        <w:t>perme</w:t>
-      </w:r>
-      <w:r>
-        <w:rPr>
-          <w:lang w:val="fr-CA"/>
-        </w:rPr>
-        <w:t xml:space="preserve">t de créer un graphe contenant les possibilités de mots de passe valides pouvant être créer par les règles de grammaire de la porte. La classe contient deux autres structures pour sa création : Node et Edge. </w:t>
-      </w:r>
-      <w:r>
-        <w:rPr>
-          <w:lang w:val="fr-CA"/>
-        </w:rPr>
-        <w:t>« </w:t>
-      </w:r>
-      <w:r>
-        <w:rPr>
-          <w:lang w:val="fr-CA"/>
-        </w:rPr>
-        <w:t>Node</w:t>
-      </w:r>
-      <w:r>
-        <w:rPr>
-          <w:lang w:val="fr-CA"/>
-        </w:rPr>
-        <w:t> »</w:t>
-      </w:r>
-      <w:r>
-        <w:rPr>
-          <w:lang w:val="fr-CA"/>
-        </w:rPr>
-        <w:t xml:space="preserve"> représente un état dans les règles (soit initial ou final) et forme un noyau dans le graphe. Ces noyaux sont ensuite reliés entre eux par des </w:t>
-      </w:r>
-      <w:r>
-        <w:rPr>
-          <w:lang w:val="fr-CA"/>
-        </w:rPr>
-        <w:t>« </w:t>
-      </w:r>
-      <w:r>
-        <w:rPr>
-          <w:lang w:val="fr-CA"/>
-        </w:rPr>
-        <w:t>Edge</w:t>
-      </w:r>
-      <w:r>
-        <w:rPr>
-          <w:lang w:val="fr-CA"/>
-        </w:rPr>
-        <w:t xml:space="preserve"> » qui prennent deux « Node » comme noyau de départ et noyau d’arrivée afin de créer une branche orientée. Ces branches contiennent une valeur qui est la lettre du mot de passe dans les règles. </w:t>
-      </w:r>
-    </w:p>
-    <w:p>
-      <w:pPr>
-        <w:spacing w:line="360" w:lineRule="auto"/>
-        <w:jc w:val="both"/>
-        <w:rPr>
-          <w:lang w:val="fr-CA"/>
-        </w:rPr>
-      </w:pPr>
-      <w:r>
-        <w:rPr>
-          <w:lang w:val="fr-CA"/>
-        </w:rPr>
-        <w:tab/>
-        <w:t xml:space="preserve">Cette classe contient la fonction </w:t>
-      </w:r>
-      <w:proofErr w:type="spellStart"/>
-      <w:proofErr w:type="gramStart"/>
-      <w:r>
-        <w:rPr>
-          <w:lang w:val="fr-CA"/>
-        </w:rPr>
-        <w:t>find</w:t>
-      </w:r>
-      <w:proofErr w:type="spellEnd"/>
-      <w:r>
-        <w:rPr>
-          <w:lang w:val="fr-CA"/>
-        </w:rPr>
-        <w:t>(</w:t>
-      </w:r>
-      <w:proofErr w:type="gramEnd"/>
-      <w:r>
-        <w:rPr>
-          <w:lang w:val="fr-CA"/>
-        </w:rPr>
-        <w:t xml:space="preserve">) qui cherche à travers le graphe pour trouver si la paire entrée en paramètre est présente. Elle contient aussi la méthode </w:t>
-      </w:r>
-      <w:proofErr w:type="gramStart"/>
-      <w:r>
-        <w:rPr>
-          <w:lang w:val="fr-CA"/>
-        </w:rPr>
-        <w:t>insert(</w:t>
-      </w:r>
-      <w:proofErr w:type="gramEnd"/>
-      <w:r>
-        <w:rPr>
-          <w:lang w:val="fr-CA"/>
-        </w:rPr>
-        <w:t xml:space="preserve">) qui ajoute un nouveau « Edge » </w:t>
-      </w:r>
+        <w:t>)</w:t>
+      </w:r>
+      <w:r>
+        <w:rPr>
+          <w:lang w:val="fr-CA"/>
+        </w:rPr>
+        <w:t xml:space="preserve"> pour ouvrir une porte sélectionnée par le joueur</w:t>
+      </w:r>
+      <w:r>
+        <w:rPr>
+          <w:lang w:val="fr-CA"/>
+        </w:rPr>
+        <w:t>.</w:t>
+      </w:r>
+      <w:r>
+        <w:rPr>
+          <w:lang w:val="fr-CA"/>
+        </w:rPr>
+        <w:t xml:space="preserve"> Cette option ne permet d’ouvrir que les portes dont le mot de passe a été validé.</w:t>
+      </w:r>
+      <w:r>
+        <w:rPr>
+          <w:lang w:val="fr-CA"/>
+        </w:rPr>
+        <w:t xml:space="preserve"> L’option « c » </w:t>
+      </w:r>
+      <w:r>
+        <w:rPr>
+          <w:lang w:val="fr-CA"/>
+        </w:rPr>
+        <w:t>affiche le chemin de porte parcouru par le joueur depuis le début de sa partie. Elle permet aussi d’afficher le chemin en mémoire après un recommencement de partie. L’option « d » permet de quitter le jeu.</w:t>
+      </w:r>
+    </w:p>
+    <w:p>
+      <w:pPr>
+        <w:spacing w:line="360" w:lineRule="auto"/>
+        <w:rPr>
+          <w:lang w:val="fr-CA"/>
+        </w:rPr>
+      </w:pPr>
+    </w:p>
+    <w:p>
+      <w:pPr>
+        <w:spacing w:line="360" w:lineRule="auto"/>
+        <w:rPr>
+          <w:lang w:val="fr-CA"/>
+        </w:rPr>
+      </w:pPr>
+    </w:p>
+    <w:p>
+      <w:pPr>
+        <w:spacing w:line="360" w:lineRule="auto"/>
+        <w:rPr>
+          <w:lang w:val="fr-CA"/>
+        </w:rPr>
+      </w:pPr>
       <w:r>
         <w:rPr>
           <w:lang w:val="fr-CA"/>
         </w:rPr>
         <w:lastRenderedPageBreak/>
-        <w:t>dans le vecteur contenant les « Edge » ainsi qu’un nouveau noyau s’il n’est pas déjà présent dans le graphe. Ces deux structures sont ensuite intégrées dans une paire dans le graphe.</w:t>
-      </w:r>
-    </w:p>
-    <w:p>
-      <w:pPr>
-        <w:spacing w:line="360" w:lineRule="auto"/>
-        <w:jc w:val="both"/>
-        <w:rPr>
-          <w:lang w:val="fr-CA"/>
-        </w:rPr>
-      </w:pPr>
-    </w:p>
-    <w:p>
-      <w:pPr>
-        <w:spacing w:line="360" w:lineRule="auto"/>
-        <w:jc w:val="both"/>
-        <w:rPr>
-          <w:b/>
-        </w:rPr>
-      </w:pPr>
-      <w:r>
-        <w:rPr>
-          <w:b/>
-        </w:rPr>
-        <w:t>m</w:t>
-      </w:r>
-      <w:r>
-        <w:rPr>
-          <w:b/>
-        </w:rPr>
-        <w:t>ain.cpp</w:t>
-      </w:r>
-    </w:p>
-    <w:p>
-      <w:pPr>
-        <w:spacing w:line="360" w:lineRule="auto"/>
-        <w:jc w:val="both"/>
-        <w:rPr>
-          <w:lang w:val="fr-CA"/>
-        </w:rPr>
-      </w:pPr>
-      <w:r>
-        <w:rPr>
-          <w:b/>
-        </w:rPr>
-        <w:tab/>
-      </w:r>
-      <w:r>
-        <w:rPr>
-          <w:lang w:val="fr-CA"/>
-        </w:rPr>
-        <w:t xml:space="preserve">Finalement, </w:t>
-      </w:r>
-      <w:proofErr w:type="gramStart"/>
-      <w:r>
-        <w:rPr>
-          <w:lang w:val="fr-CA"/>
-        </w:rPr>
-        <w:t>le main</w:t>
-      </w:r>
-      <w:proofErr w:type="gramEnd"/>
-      <w:r>
-        <w:rPr>
-          <w:lang w:val="fr-CA"/>
-        </w:rPr>
-        <w:t xml:space="preserve"> sert principalement à afficher l</w:t>
-      </w:r>
-      <w:r>
-        <w:rPr>
-          <w:lang w:val="fr-CA"/>
-        </w:rPr>
-        <w:t xml:space="preserve">’interface du </w:t>
-      </w:r>
-      <w:r>
-        <w:rPr>
-          <w:lang w:val="fr-CA"/>
-        </w:rPr>
-        <w:t>jeu</w:t>
-      </w:r>
-      <w:r>
-        <w:rPr>
-          <w:lang w:val="fr-CA"/>
-        </w:rPr>
-        <w:t xml:space="preserve"> donnant plusieurs options au joueur : </w:t>
-      </w:r>
-      <w:r>
-        <w:rPr>
-          <w:lang w:val="fr-CA"/>
-        </w:rPr>
-        <w:t>entrer dans le labyrinthe</w:t>
-      </w:r>
-      <w:r>
-        <w:rPr>
-          <w:lang w:val="fr-CA"/>
-        </w:rPr>
-        <w:t xml:space="preserve">, </w:t>
-      </w:r>
-      <w:r>
-        <w:rPr>
-          <w:lang w:val="fr-CA"/>
-        </w:rPr>
-        <w:t>ouvrir une porte</w:t>
-      </w:r>
-      <w:r>
-        <w:rPr>
-          <w:lang w:val="fr-CA"/>
-        </w:rPr>
-        <w:t>,</w:t>
-      </w:r>
-      <w:r>
-        <w:rPr>
-          <w:lang w:val="fr-CA"/>
-        </w:rPr>
-        <w:t xml:space="preserve"> afficher le chemin parcouru </w:t>
-      </w:r>
-      <w:r>
-        <w:rPr>
-          <w:lang w:val="fr-CA"/>
-        </w:rPr>
-        <w:t xml:space="preserve">ou quitter. L’option « a » permet </w:t>
-      </w:r>
-      <w:r>
-        <w:rPr>
-          <w:lang w:val="fr-CA"/>
-        </w:rPr>
-        <w:t>de placer l’agent à la porte 1 afin de commencer le labyrinthe</w:t>
-      </w:r>
-      <w:r>
-        <w:rPr>
-          <w:lang w:val="fr-CA"/>
-        </w:rPr>
-        <w:t>.</w:t>
-      </w:r>
-      <w:r>
-        <w:rPr>
-          <w:lang w:val="fr-CA"/>
-        </w:rPr>
-        <w:t xml:space="preserve"> Cette option peut être </w:t>
-      </w:r>
-      <w:r>
-        <w:rPr>
-          <w:lang w:val="fr-CA"/>
-        </w:rPr>
-        <w:t>sélectionnée durant le jeu ou quand le joueur arrive dans un gouffre. Le chemin déjà parcouru est gardé en mémoire même si le joueur recommence au début.</w:t>
-      </w:r>
-      <w:r>
-        <w:rPr>
-          <w:lang w:val="fr-CA"/>
-        </w:rPr>
-        <w:t xml:space="preserve"> L’option « b » utilise la méthode </w:t>
-      </w:r>
-      <w:proofErr w:type="spellStart"/>
-      <w:proofErr w:type="gramStart"/>
-      <w:r>
-        <w:rPr>
-          <w:lang w:val="fr-CA"/>
-        </w:rPr>
-        <w:t>openDoor</w:t>
-      </w:r>
-      <w:proofErr w:type="spellEnd"/>
-      <w:r>
-        <w:rPr>
-          <w:lang w:val="fr-CA"/>
-        </w:rPr>
-        <w:t>(</w:t>
-      </w:r>
-      <w:proofErr w:type="gramEnd"/>
-      <w:r>
-        <w:rPr>
-          <w:lang w:val="fr-CA"/>
-        </w:rPr>
-        <w:t>)</w:t>
-      </w:r>
-      <w:r>
-        <w:rPr>
-          <w:lang w:val="fr-CA"/>
-        </w:rPr>
-        <w:t xml:space="preserve"> pour ouvrir une porte sélectionnée par le joueur</w:t>
-      </w:r>
-      <w:r>
-        <w:rPr>
-          <w:lang w:val="fr-CA"/>
-        </w:rPr>
-        <w:t>.</w:t>
-      </w:r>
-      <w:r>
-        <w:rPr>
-          <w:lang w:val="fr-CA"/>
-        </w:rPr>
-        <w:t xml:space="preserve"> Cette option ne permet d’ouvrir que les portes dont le mot de passe a été validé.</w:t>
-      </w:r>
-      <w:r>
-        <w:rPr>
-          <w:lang w:val="fr-CA"/>
-        </w:rPr>
-        <w:t xml:space="preserve"> L’option « c » </w:t>
-      </w:r>
-      <w:r>
-        <w:rPr>
-          <w:lang w:val="fr-CA"/>
-        </w:rPr>
-        <w:t>affiche le chemin de porte parcouru par le joueur depuis le début de sa partie. Elle permet aussi d’afficher le chemin en mémoire après un recommencement de partie. L’option « d » permet de quitter le jeu.</w:t>
-      </w:r>
-    </w:p>
-    <w:p>
-      <w:pPr>
-        <w:spacing w:line="360" w:lineRule="auto"/>
-        <w:rPr>
-          <w:lang w:val="fr-CA"/>
-        </w:rPr>
-      </w:pPr>
-    </w:p>
-    <w:p>
-      <w:pPr>
-        <w:spacing w:line="360" w:lineRule="auto"/>
-        <w:rPr>
-          <w:lang w:val="fr-CA"/>
-        </w:rPr>
-      </w:pPr>
-    </w:p>
-    <w:p>
-      <w:pPr>
-        <w:spacing w:line="360" w:lineRule="auto"/>
-        <w:rPr>
-          <w:lang w:val="fr-CA"/>
-        </w:rPr>
-      </w:pPr>
-      <w:r>
-        <w:rPr>
-          <w:lang w:val="fr-CA"/>
-        </w:rPr>
         <w:t>Figure 1. Diagramme de classe du logiciel.</w:t>
       </w:r>
     </w:p>
@@ -1784,57 +2013,33 @@
         <w:rPr>
           <w:lang w:val="fr-CA"/>
         </w:rPr>
-        <w:t>Durant la conception du code, plusieurs problèmes ont été rencontrés à différentes étapes.</w:t>
-      </w:r>
-      <w:r>
-        <w:rPr>
-          <w:lang w:val="fr-CA"/>
-        </w:rPr>
-        <w:t xml:space="preserve"> Tout d’abord, en choisissant l’architecture, nous avions prévu </w:t>
-      </w:r>
-      <w:r>
-        <w:rPr>
-          <w:lang w:val="fr-CA"/>
-        </w:rPr>
-        <w:t xml:space="preserve">intégrer </w:t>
-      </w:r>
-      <w:r>
-        <w:rPr>
-          <w:color w:val="000000"/>
-          <w:lang w:val="fr-CA"/>
-        </w:rPr>
-        <w:t xml:space="preserve">toutes </w:t>
-      </w:r>
-      <w:r>
-        <w:rPr>
-          <w:lang w:val="fr-CA"/>
-        </w:rPr>
-        <w:t xml:space="preserve">nos méthodes dans une seule grosse classe, mais nous nous </w:t>
-      </w:r>
-      <w:r>
-        <w:rPr>
-          <w:lang w:val="fr-CA"/>
-        </w:rPr>
-        <w:t>sommes</w:t>
-      </w:r>
-      <w:r>
-        <w:rPr>
-          <w:lang w:val="fr-CA"/>
-        </w:rPr>
-        <w:t xml:space="preserve"> rendu compte que cela ne ferait aucun sens. Pour régler cela, nous avons décidé de répartir les fonctions en plusieurs classes plus petites et d’appliquer l’encapsulation. Cela a aussi permis d’utiliser des fonctions clés qui </w:t>
-      </w:r>
-      <w:r>
-        <w:rPr>
-          <w:color w:val="000000"/>
-          <w:lang w:val="fr-CA"/>
-        </w:rPr>
-        <w:t xml:space="preserve">permettaient </w:t>
-      </w:r>
-      <w:r>
-        <w:rPr>
-          <w:lang w:val="fr-CA"/>
-        </w:rPr>
-        <w:t>aux fonctionnalités de travailler en arrière-plan.</w:t>
+        <w:t xml:space="preserve"> </w:t>
+      </w:r>
+      <w:r>
+        <w:rPr>
+          <w:lang w:val="fr-CA"/>
+        </w:rPr>
+        <w:t>Une des difficultés que nous avons rencontré tôt dans ce travail a été la contrainte de temps. En effet, cela nous a pris beaucoup de temps à décider la façon avec laquelle nous allions procéder et coder</w:t>
+      </w:r>
+      <w:r>
+        <w:rPr>
+          <w:lang w:val="fr-CA"/>
+        </w:rPr>
+        <w:t xml:space="preserve"> en plus de facteurs externes au projet</w:t>
+      </w:r>
+      <w:bookmarkStart w:id="0" w:name="_GoBack"/>
+      <w:bookmarkEnd w:id="0"/>
+      <w:r>
+        <w:rPr>
+          <w:lang w:val="fr-CA"/>
+        </w:rPr>
+        <w:t>. Cette contrainte nous a donc empêcher d</w:t>
+      </w:r>
+      <w:r>
+        <w:rPr>
+          <w:lang w:val="fr-CA"/>
+        </w:rPr>
+        <w:t>’implémenter certaines fonctions d’une manière que l’on aurait trouver encore plus optimale, mais nous avions malheureusement plus assez de temps pour ce faire.</w:t>
       </w:r>
     </w:p>
     <w:p>
@@ -1850,144 +2055,20 @@
           <w:lang w:val="fr-CA"/>
         </w:rPr>
         <w:tab/>
-        <w:t>Nous avons aussi eu de la difficulté à savoir si on allait « cloner » les individus, mais nous avons trouvé comme problème que cela aurait pu représenter une grosse quantité de données à gérer. C’est pour cela que nous avons préféré utiliser l’agrégation et l</w:t>
-      </w:r>
-      <w:r>
-        <w:rPr>
-          <w:lang w:val="fr-CA"/>
-        </w:rPr>
-        <w:t>e</w:t>
-      </w:r>
-      <w:r>
-        <w:rPr>
-          <w:lang w:val="fr-CA"/>
-        </w:rPr>
-        <w:t xml:space="preserve"> partage de pointeur ainsi que d’ajouter de nouveaux attributs aux individus.</w:t>
-      </w:r>
-    </w:p>
-    <w:p>
-      <w:pPr>
-        <w:spacing w:line="360" w:lineRule="auto"/>
-        <w:jc w:val="both"/>
-        <w:rPr>
-          <w:lang w:val="fr-CA"/>
-        </w:rPr>
-      </w:pPr>
-      <w:r>
-        <w:rPr>
-          <w:lang w:val="fr-CA"/>
-        </w:rPr>
-        <w:lastRenderedPageBreak/>
-        <w:tab/>
-      </w:r>
-      <w:r>
-        <w:rPr>
-          <w:lang w:val="fr-CA"/>
-        </w:rPr>
-        <w:t xml:space="preserve">Il a aussi été difficile de trouver exactement les individus choisis, parce que certains individus avaient les mêmes caractéristiques. Nous avons dû compromettre sur ce point-là et laisser l’agent choisir au hasard parmi les individus similaires. Cela fait du sens, car même le joueur pouvait ne pas deviner l’individu précisément si les suspects avaient tous les mêmes caractéristiques. </w:t>
-      </w:r>
-      <w:r>
-        <w:rPr>
-          <w:lang w:val="fr-CA"/>
-        </w:rPr>
-        <w:t>Cela est dû au fait que le joueur avait l’option de répondre par « oui pour un », ce qui laissait quelquefois le choix à la chance pour le joueur.</w:t>
-      </w:r>
-    </w:p>
-    <w:p>
-      <w:pPr>
-        <w:spacing w:line="360" w:lineRule="auto"/>
-        <w:jc w:val="both"/>
-        <w:rPr>
-          <w:lang w:val="fr-CA"/>
-        </w:rPr>
-      </w:pPr>
-      <w:r>
-        <w:rPr>
-          <w:lang w:val="fr-CA"/>
-        </w:rPr>
-        <w:tab/>
-        <w:t>Un autre problème f</w:t>
-      </w:r>
-      <w:r>
-        <w:rPr>
-          <w:lang w:val="fr-CA"/>
-        </w:rPr>
-        <w:t>u</w:t>
-      </w:r>
-      <w:r>
-        <w:rPr>
-          <w:lang w:val="fr-CA"/>
-        </w:rPr>
-        <w:t>t de gérer tous les cas créés par la pose de question. En effet, pour trouver certains individus, l’agent devait poser jusqu’à 18 questions afin d’arriver à sa réponse et donc, il était nécessaire de créer des cas pour toutes les réponses à ces 18 questions. Ce problème fût réglé avec plusieurs switch case, une solution longue, mais efficace.</w:t>
-      </w:r>
-    </w:p>
-    <w:p>
-      <w:pPr>
-        <w:spacing w:line="360" w:lineRule="auto"/>
-        <w:jc w:val="both"/>
-        <w:rPr>
-          <w:lang w:val="fr-CA"/>
-        </w:rPr>
-      </w:pPr>
-      <w:r>
-        <w:rPr>
-          <w:lang w:val="fr-CA"/>
-        </w:rPr>
-        <w:tab/>
-        <w:t xml:space="preserve">Bien évidemment, nous avons </w:t>
-      </w:r>
-      <w:r>
-        <w:rPr>
-          <w:color w:val="000000"/>
-          <w:lang w:val="fr-CA"/>
-        </w:rPr>
-        <w:t xml:space="preserve">rencontré </w:t>
-      </w:r>
-      <w:r>
-        <w:rPr>
-          <w:lang w:val="fr-CA"/>
-        </w:rPr>
-        <w:t xml:space="preserve">quelques problèmes avec l’implémentation </w:t>
-      </w:r>
-      <w:r>
-        <w:rPr>
-          <w:lang w:val="fr-CA"/>
-        </w:rPr>
-        <w:t>de l’algorithme de chemin le plus court, mais c’était normal, ce problème étant une partie de l’énoncé. Nous avons utilisé l’algorithme de Dijkstra, car cela nous semblait être un algorithme efficace pour parcourir le réseau social et découvrir le chemin le plus court entre les individus. Réussir à changer le pseudo-code de cet algorithme que nous avons vu en vrai code.</w:t>
-      </w:r>
-    </w:p>
-    <w:p>
-      <w:pPr>
-        <w:spacing w:line="360" w:lineRule="auto"/>
-        <w:jc w:val="both"/>
-        <w:rPr>
-          <w:lang w:val="fr-CA"/>
-        </w:rPr>
-      </w:pPr>
-      <w:r>
-        <w:rPr>
-          <w:lang w:val="fr-CA"/>
-        </w:rPr>
-        <w:tab/>
-        <w:t>Finalement, un autre problème mineur f</w:t>
-      </w:r>
-      <w:r>
-        <w:rPr>
-          <w:lang w:val="fr-CA"/>
-        </w:rPr>
-        <w:t>u</w:t>
-      </w:r>
-      <w:r>
-        <w:rPr>
-          <w:lang w:val="fr-CA"/>
-        </w:rPr>
-        <w:t>t le fait que nous étions plusieurs à travailler sur un même projet contenant peu de fichiers. Cela a créé plusieurs problèmes « git diff », mais l’utilisation de git a été très bénéfique pour la réduction de ce genre d’erreurs qui aurait bien plus fréquent sans git.</w:t>
-      </w:r>
-      <w:r>
-        <w:rPr>
-          <w:lang w:val="fr-CA"/>
-        </w:rPr>
-        <w:t xml:space="preserve"> </w:t>
+        <w:t xml:space="preserve">Une autre difficulté qui est en lien avec la première est l’utilisation du polymorphisme. La porte « Boss » aurait pu être une classe héritée de la classe Door.cpp, ce qui aurait pu éviter de poser des conditions </w:t>
+      </w:r>
+      <w:r>
+        <w:rPr>
+          <w:i/>
+          <w:lang w:val="fr-CA"/>
+        </w:rPr>
+        <w:t>if</w:t>
+      </w:r>
+      <w:r>
+        <w:rPr>
+          <w:lang w:val="fr-CA"/>
+        </w:rPr>
+        <w:t xml:space="preserve"> dans certaines fonctions quand elle avait à distinguer entre des portes normales et la porte « Boss ». Cependant, nous avons pensé à cette idée trop tard et donc le temps restant avant la remise n’était pas suffisant pour tout changer notre implémentation.</w:t>
       </w:r>
     </w:p>
     <w:p>
@@ -3183,7 +3264,7 @@
 </file>
 
 <file path=customXml/itemProps1.xml><?xml version="1.0" encoding="utf-8"?>
-<ds:datastoreItem xmlns:ds="http://schemas.openxmlformats.org/officeDocument/2006/customXml" ds:itemID="{A7AD64B2-3425-4AD4-89CC-91517CA8F684}">
+<ds:datastoreItem xmlns:ds="http://schemas.openxmlformats.org/officeDocument/2006/customXml" ds:itemID="{6D8D4F77-0C39-44C3-8226-DC8739D33191}">
   <ds:schemaRefs>
     <ds:schemaRef ds:uri="http://schemas.openxmlformats.org/officeDocument/2006/bibliography"/>
   </ds:schemaRefs>

</xml_diff>

<commit_message>
Rapport : mostly fini, il reste juste le diagramme et p-t quelques petites modifs
</commit_message>
<xml_diff>
--- a/Rapport_TP2.docx
+++ b/Rapport_TP2.docx
@@ -2027,53 +2027,176 @@
         </w:rPr>
         <w:t xml:space="preserve"> en plus de facteurs externes au projet</w:t>
       </w:r>
+      <w:r>
+        <w:rPr>
+          <w:lang w:val="fr-CA"/>
+        </w:rPr>
+        <w:t>. Cette contrainte nous a donc empêcher d</w:t>
+      </w:r>
+      <w:r>
+        <w:rPr>
+          <w:lang w:val="fr-CA"/>
+        </w:rPr>
+        <w:t>’implémenter certaines fonctions d’une manière que l’on aurait trouver encore plus optimale, mais nous avions malheureusement plus assez de temps pour ce faire.</w:t>
+      </w:r>
+    </w:p>
+    <w:p>
+      <w:pPr>
+        <w:spacing w:line="360" w:lineRule="auto"/>
+        <w:jc w:val="both"/>
+        <w:rPr>
+          <w:lang w:val="fr-CA"/>
+        </w:rPr>
+      </w:pPr>
+      <w:r>
+        <w:rPr>
+          <w:lang w:val="fr-CA"/>
+        </w:rPr>
+        <w:tab/>
+        <w:t xml:space="preserve">Une autre difficulté qui est en lien avec la première est l’utilisation du polymorphisme. La porte « Boss » aurait pu être une classe héritée de la classe Door.cpp, ce qui aurait pu éviter de poser des conditions </w:t>
+      </w:r>
+      <w:r>
+        <w:rPr>
+          <w:i/>
+          <w:lang w:val="fr-CA"/>
+        </w:rPr>
+        <w:t>if</w:t>
+      </w:r>
+      <w:r>
+        <w:rPr>
+          <w:lang w:val="fr-CA"/>
+        </w:rPr>
+        <w:t xml:space="preserve"> dans certaines fonctions quand elle avait à distinguer entre des portes normales et la porte « Boss ». Cependant, nous avons pensé à cette idée trop tard et donc le temps restant avant la remise n’était pas suffisant pour tout changer notre implémentation.</w:t>
+      </w:r>
+      <w:r>
+        <w:rPr>
+          <w:lang w:val="fr-CA"/>
+        </w:rPr>
+        <w:t xml:space="preserve"> Nous sommes donc allés avec l’option consistant à intégrer des conditions </w:t>
+      </w:r>
+      <w:r>
+        <w:rPr>
+          <w:i/>
+          <w:lang w:val="fr-CA"/>
+        </w:rPr>
+        <w:t>if</w:t>
+      </w:r>
+      <w:r>
+        <w:rPr>
+          <w:lang w:val="fr-CA"/>
+        </w:rPr>
+        <w:t xml:space="preserve"> dans les fonctions pertinentes à la porte « Boss ».</w:t>
+      </w:r>
+    </w:p>
+    <w:p>
+      <w:pPr>
+        <w:spacing w:line="360" w:lineRule="auto"/>
+        <w:jc w:val="both"/>
+        <w:rPr>
+          <w:lang w:val="fr-CA"/>
+        </w:rPr>
+      </w:pPr>
+      <w:r>
+        <w:rPr>
+          <w:lang w:val="fr-CA"/>
+        </w:rPr>
+        <w:tab/>
+        <w:t>Afficher la porte « Boss » fût aussi une autre difficulté rencontrée, car elle devait avoir une apparence particulière qui différait de l’affichage des portes du chemin. Elle devait afficher la concaténation des différents mots de passe en plus des règles de grammaires régissant ce mot de passe.</w:t>
+      </w:r>
+      <w:r>
+        <w:rPr>
+          <w:lang w:val="fr-CA"/>
+        </w:rPr>
+        <w:t xml:space="preserve"> Nous avons donc dû créer une fonction qui faisait l’affichage spécifique de la porte « Boss ».</w:t>
+      </w:r>
+    </w:p>
+    <w:p>
+      <w:pPr>
+        <w:spacing w:line="360" w:lineRule="auto"/>
+        <w:jc w:val="both"/>
+        <w:rPr>
+          <w:lang w:val="fr-CA"/>
+        </w:rPr>
+      </w:pPr>
+      <w:r>
+        <w:rPr>
+          <w:lang w:val="fr-CA"/>
+        </w:rPr>
+        <w:tab/>
+        <w:t xml:space="preserve">Nous avons hésité au début sur la façon avec laquelle nos allions valider les mots de passe. Nous avions tout d’abord comme idée de générer tous les mots de passe possibles avec les règles de grammaire de la porte, mais nous nous sommes rapidement rendu compte que cela serait bien trop long pour le système, car le nombre de mots de passe valides pourrait être dans les centaines. Après avoir abandonné cette idée, nous avons décidé d’y aller avec un graphe que les mots de passe allaient traverser pour se valider. Nous avons ensuite rencontré une autre difficulté avec la manière de stocker les noyaux et les arcs dans le graphe. Ce problème fût résolu en les intégrant sous la forme d’un </w:t>
+      </w:r>
+      <w:proofErr w:type="spellStart"/>
+      <w:r>
+        <w:rPr>
+          <w:lang w:val="fr-CA"/>
+        </w:rPr>
+        <w:t>map</w:t>
+      </w:r>
+      <w:proofErr w:type="spellEnd"/>
+      <w:r>
+        <w:rPr>
+          <w:lang w:val="fr-CA"/>
+        </w:rPr>
+        <w:t>.</w:t>
+      </w:r>
+    </w:p>
+    <w:p>
+      <w:pPr>
+        <w:spacing w:line="360" w:lineRule="auto"/>
+        <w:jc w:val="both"/>
+        <w:rPr>
+          <w:lang w:val="fr-CA"/>
+        </w:rPr>
+      </w:pPr>
+      <w:r>
+        <w:rPr>
+          <w:lang w:val="fr-CA"/>
+        </w:rPr>
+        <w:t xml:space="preserve"> </w:t>
+      </w:r>
+    </w:p>
+    <w:p>
+      <w:pPr>
+        <w:spacing w:line="360" w:lineRule="auto"/>
+        <w:jc w:val="both"/>
+        <w:rPr>
+          <w:lang w:val="fr-CA"/>
+        </w:rPr>
+      </w:pPr>
+      <w:r>
+        <w:rPr>
+          <w:lang w:val="fr-CA"/>
+        </w:rPr>
+        <w:tab/>
+        <w:t>Finalement, un des derniers problèmes que nous avons rencontrés a été la concaténation des automates. En effet, notre algorithme avait de la difficulté à changer l’état final d</w:t>
+      </w:r>
+      <w:r>
+        <w:rPr>
+          <w:lang w:val="fr-CA"/>
+        </w:rPr>
+        <w:t xml:space="preserve">u premier automate en l’état initial du deuxième automate. Cela entrainait que le mot de passe de la porte « Boss » ne pouvait </w:t>
+      </w:r>
+      <w:r>
+        <w:rPr>
+          <w:lang w:val="fr-CA"/>
+        </w:rPr>
+        <w:lastRenderedPageBreak/>
+        <w:t xml:space="preserve">se valider même si l’agent avait pris le bon chemin. </w:t>
+      </w:r>
       <w:bookmarkStart w:id="0" w:name="_GoBack"/>
       <w:bookmarkEnd w:id="0"/>
       <w:r>
         <w:rPr>
-          <w:lang w:val="fr-CA"/>
-        </w:rPr>
-        <w:t>. Cette contrainte nous a donc empêcher d</w:t>
-      </w:r>
-      <w:r>
-        <w:rPr>
-          <w:lang w:val="fr-CA"/>
-        </w:rPr>
-        <w:t>’implémenter certaines fonctions d’une manière que l’on aurait trouver encore plus optimale, mais nous avions malheureusement plus assez de temps pour ce faire.</w:t>
-      </w:r>
-    </w:p>
-    <w:p>
-      <w:pPr>
-        <w:spacing w:line="360" w:lineRule="auto"/>
-        <w:jc w:val="both"/>
-        <w:rPr>
-          <w:lang w:val="fr-CA"/>
-        </w:rPr>
-      </w:pPr>
-      <w:r>
-        <w:rPr>
-          <w:lang w:val="fr-CA"/>
-        </w:rPr>
-        <w:tab/>
-        <w:t xml:space="preserve">Une autre difficulté qui est en lien avec la première est l’utilisation du polymorphisme. La porte « Boss » aurait pu être une classe héritée de la classe Door.cpp, ce qui aurait pu éviter de poser des conditions </w:t>
-      </w:r>
-      <w:r>
-        <w:rPr>
-          <w:i/>
-          <w:lang w:val="fr-CA"/>
-        </w:rPr>
-        <w:t>if</w:t>
-      </w:r>
-      <w:r>
-        <w:rPr>
-          <w:lang w:val="fr-CA"/>
-        </w:rPr>
-        <w:t xml:space="preserve"> dans certaines fonctions quand elle avait à distinguer entre des portes normales et la porte « Boss ». Cependant, nous avons pensé à cette idée trop tard et donc le temps restant avant la remise n’était pas suffisant pour tout changer notre implémentation.</w:t>
-      </w:r>
-    </w:p>
-    <w:p>
-      <w:pPr>
-        <w:spacing w:line="360" w:lineRule="auto"/>
+          <w:highlight w:val="yellow"/>
+          <w:lang w:val="fr-CA"/>
+        </w:rPr>
+        <w:t>En changeant l’ordre de vérification dans la fonction, nous avons pu régler ce problème et faire valider le bon de mot de passe par l’agent.</w:t>
+      </w:r>
+    </w:p>
+    <w:p>
+      <w:pPr>
+        <w:spacing w:line="360" w:lineRule="auto"/>
+        <w:jc w:val="both"/>
         <w:rPr>
           <w:lang w:val="fr-CA"/>
         </w:rPr>
@@ -3264,7 +3387,7 @@
 </file>
 
 <file path=customXml/itemProps1.xml><?xml version="1.0" encoding="utf-8"?>
-<ds:datastoreItem xmlns:ds="http://schemas.openxmlformats.org/officeDocument/2006/customXml" ds:itemID="{6D8D4F77-0C39-44C3-8226-DC8739D33191}">
+<ds:datastoreItem xmlns:ds="http://schemas.openxmlformats.org/officeDocument/2006/customXml" ds:itemID="{1D7DC27F-6AF9-4A06-B578-B910919794C7}">
   <ds:schemaRefs>
     <ds:schemaRef ds:uri="http://schemas.openxmlformats.org/officeDocument/2006/bibliography"/>
   </ds:schemaRefs>

</xml_diff>

<commit_message>
Rapport: Il devrait être fini.
</commit_message>
<xml_diff>
--- a/Rapport_TP2.docx
+++ b/Rapport_TP2.docx
@@ -393,6 +393,7 @@
         </w:numPr>
         <w:jc w:val="both"/>
         <w:rPr>
+          <w:strike/>
           <w:sz w:val="28"/>
           <w:szCs w:val="28"/>
           <w:lang w:val="fr-CA"/>
@@ -400,6 +401,7 @@
       </w:pPr>
       <w:r>
         <w:rPr>
+          <w:strike/>
           <w:sz w:val="28"/>
           <w:szCs w:val="28"/>
           <w:lang w:val="fr-CA"/>
@@ -768,35 +770,41 @@
         <w:rPr>
           <w:lang w:val="fr-CA"/>
         </w:rPr>
-        <w:t>) qui prend un fichier .txt et lit le contenu. La fonction génère ensuite un automate pour valider les mots de passe des portes adjacentes. Si la porte est le « Boss </w:t>
-      </w:r>
+        <w:t>) qui prend un fichier .txt et lit le contenu. La fonction génère ensuite un automate pour valider les mots de passe des portes adjacentes. Si la porte est le « Boss »,</w:t>
+      </w:r>
+      <w:r>
+        <w:rPr>
+          <w:lang w:val="fr-CA"/>
+        </w:rPr>
+        <w:t xml:space="preserve"> </w:t>
+      </w:r>
+      <w:r>
+        <w:rPr>
+          <w:lang w:val="fr-CA"/>
+        </w:rPr>
+        <w:t xml:space="preserve">le mot de passe final est cherché et la fonction </w:t>
+      </w:r>
+      <w:proofErr w:type="spellStart"/>
       <w:proofErr w:type="gramStart"/>
       <w:r>
         <w:rPr>
           <w:lang w:val="fr-CA"/>
         </w:rPr>
-        <w:t>»,le</w:t>
+        <w:t>challengeBoss</w:t>
+      </w:r>
+      <w:proofErr w:type="spellEnd"/>
+      <w:r>
+        <w:rPr>
+          <w:lang w:val="fr-CA"/>
+        </w:rPr>
+        <w:t>(</w:t>
       </w:r>
       <w:proofErr w:type="gramEnd"/>
       <w:r>
         <w:rPr>
           <w:lang w:val="fr-CA"/>
         </w:rPr>
-        <w:t xml:space="preserve"> mot de passe final est cherché et la fonction </w:t>
-      </w:r>
-      <w:proofErr w:type="spellStart"/>
-      <w:r>
-        <w:rPr>
-          <w:lang w:val="fr-CA"/>
-        </w:rPr>
-        <w:t>challengeBoss</w:t>
-      </w:r>
-      <w:proofErr w:type="spellEnd"/>
-      <w:r>
-        <w:rPr>
-          <w:lang w:val="fr-CA"/>
-        </w:rPr>
-        <w:t xml:space="preserve">() est appelé par l’agent. Cette fonction vérifie que le chemin pris par l’agent est le bon et appelle ensuite la fonction </w:t>
+        <w:t xml:space="preserve">) est appelé par l’agent. Cette fonction vérifie que le chemin pris par l’agent est le bon et appelle ensuite la fonction </w:t>
       </w:r>
       <w:proofErr w:type="spellStart"/>
       <w:proofErr w:type="gramStart"/>
@@ -2031,7 +2039,33 @@
         <w:rPr>
           <w:lang w:val="fr-CA"/>
         </w:rPr>
-        <w:t>. Cette contrainte nous a donc empêcher d</w:t>
+        <w:t>.</w:t>
+      </w:r>
+      <w:r>
+        <w:rPr>
+          <w:lang w:val="fr-CA"/>
+        </w:rPr>
+        <w:t xml:space="preserve"> Par exemple, p</w:t>
+      </w:r>
+      <w:r>
+        <w:rPr>
+          <w:lang w:val="fr-CA"/>
+        </w:rPr>
+        <w:t>our créer un automate qui fonctionne, nous avons dû changer sa structure plusieurs fois afin que ses attributs ne soient pas répétitifs</w:t>
+      </w:r>
+      <w:r>
+        <w:rPr>
+          <w:lang w:val="fr-CA"/>
+        </w:rPr>
+        <w:t>.</w:t>
+      </w:r>
+      <w:bookmarkStart w:id="0" w:name="_GoBack"/>
+      <w:bookmarkEnd w:id="0"/>
+      <w:r>
+        <w:rPr>
+          <w:lang w:val="fr-CA"/>
+        </w:rPr>
+        <w:t xml:space="preserve"> Cette contrainte nous a donc empêcher d</w:t>
       </w:r>
       <w:r>
         <w:rPr>
@@ -2152,21 +2186,6 @@
         <w:rPr>
           <w:lang w:val="fr-CA"/>
         </w:rPr>
-        <w:t xml:space="preserve"> </w:t>
-      </w:r>
-    </w:p>
-    <w:p>
-      <w:pPr>
-        <w:spacing w:line="360" w:lineRule="auto"/>
-        <w:jc w:val="both"/>
-        <w:rPr>
-          <w:lang w:val="fr-CA"/>
-        </w:rPr>
-      </w:pPr>
-      <w:r>
-        <w:rPr>
-          <w:lang w:val="fr-CA"/>
-        </w:rPr>
         <w:tab/>
         <w:t>Finalement, un des derniers problèmes que nous avons rencontrés a été la concaténation des automates. En effet, notre algorithme avait de la difficulté à changer l’état final d</w:t>
       </w:r>
@@ -2183,8 +2202,6 @@
         <w:lastRenderedPageBreak/>
         <w:t xml:space="preserve">se valider même si l’agent avait pris le bon chemin. </w:t>
       </w:r>
-      <w:bookmarkStart w:id="0" w:name="_GoBack"/>
-      <w:bookmarkEnd w:id="0"/>
       <w:r>
         <w:rPr>
           <w:highlight w:val="yellow"/>
@@ -3387,7 +3404,7 @@
 </file>
 
 <file path=customXml/itemProps1.xml><?xml version="1.0" encoding="utf-8"?>
-<ds:datastoreItem xmlns:ds="http://schemas.openxmlformats.org/officeDocument/2006/customXml" ds:itemID="{1D7DC27F-6AF9-4A06-B578-B910919794C7}">
+<ds:datastoreItem xmlns:ds="http://schemas.openxmlformats.org/officeDocument/2006/customXml" ds:itemID="{B5F3C96F-349F-4A6D-AB03-192874388496}">
   <ds:schemaRefs>
     <ds:schemaRef ds:uri="http://schemas.openxmlformats.org/officeDocument/2006/bibliography"/>
   </ds:schemaRefs>

</xml_diff>

<commit_message>
sweet baby jesus 2.0
</commit_message>
<xml_diff>
--- a/Rapport_TP2.docx
+++ b/Rapport_TP2.docx
@@ -1358,6 +1358,24 @@
         <w:spacing w:line="360" w:lineRule="auto"/>
         <w:jc w:val="both"/>
         <w:rPr>
+          <w:lang w:val="fr-CA"/>
+        </w:rPr>
+      </w:pPr>
+    </w:p>
+    <w:p>
+      <w:pPr>
+        <w:spacing w:line="360" w:lineRule="auto"/>
+        <w:jc w:val="both"/>
+        <w:rPr>
+          <w:lang w:val="fr-CA"/>
+        </w:rPr>
+      </w:pPr>
+    </w:p>
+    <w:p>
+      <w:pPr>
+        <w:spacing w:line="360" w:lineRule="auto"/>
+        <w:jc w:val="both"/>
+        <w:rPr>
           <w:b/>
           <w:lang w:val="fr-CA"/>
         </w:rPr>
@@ -1367,6 +1385,7 @@
           <w:b/>
           <w:lang w:val="fr-CA"/>
         </w:rPr>
+        <w:lastRenderedPageBreak/>
         <w:t>nodeTree</w:t>
       </w:r>
       <w:r>
@@ -1390,7 +1409,6 @@
           <w:b/>
           <w:lang w:val="fr-CA"/>
         </w:rPr>
-        <w:lastRenderedPageBreak/>
         <w:tab/>
       </w:r>
       <w:r>
@@ -1748,8 +1766,6 @@
           </wp:inline>
         </w:drawing>
       </w:r>
-      <w:bookmarkStart w:id="0" w:name="_GoBack"/>
-      <w:bookmarkEnd w:id="0"/>
     </w:p>
     <w:p>
       <w:pPr>
@@ -1770,6 +1786,15 @@
         </w:rPr>
         <w:t>.</w:t>
       </w:r>
+    </w:p>
+    <w:p>
+      <w:pPr>
+        <w:spacing w:line="360" w:lineRule="auto"/>
+        <w:jc w:val="both"/>
+        <w:rPr>
+          <w:lang w:val="fr-CA"/>
+        </w:rPr>
+      </w:pPr>
     </w:p>
     <w:p>
       <w:pPr>
@@ -1807,6 +1832,7 @@
           <w:szCs w:val="28"/>
           <w:lang w:val="fr-CA"/>
         </w:rPr>
+        <w:lastRenderedPageBreak/>
         <w:t xml:space="preserve">Difficultés rencontrées lors de l’élaboration du TP </w:t>
       </w:r>
       <w:r>
@@ -1834,7 +1860,6 @@
           <w:szCs w:val="28"/>
           <w:lang w:val="fr-CA"/>
         </w:rPr>
-        <w:lastRenderedPageBreak/>
         <w:tab/>
       </w:r>
       <w:r>
@@ -2027,6 +2052,8 @@
           <w:lang w:val="fr-CA"/>
         </w:rPr>
       </w:pPr>
+      <w:bookmarkStart w:id="0" w:name="_GoBack"/>
+      <w:bookmarkEnd w:id="0"/>
       <w:r>
         <w:rPr>
           <w:b/>
@@ -2034,6 +2061,7 @@
           <w:szCs w:val="28"/>
           <w:lang w:val="fr-CA"/>
         </w:rPr>
+        <w:lastRenderedPageBreak/>
         <w:t>Conclusion</w:t>
       </w:r>
     </w:p>
@@ -2051,7 +2079,6 @@
           <w:szCs w:val="28"/>
           <w:lang w:val="fr-CA"/>
         </w:rPr>
-        <w:lastRenderedPageBreak/>
         <w:tab/>
       </w:r>
       <w:r>
@@ -3259,7 +3286,7 @@
 </file>
 
 <file path=customXml/itemProps1.xml><?xml version="1.0" encoding="utf-8"?>
-<ds:datastoreItem xmlns:ds="http://schemas.openxmlformats.org/officeDocument/2006/customXml" ds:itemID="{0D92F417-F70A-40E0-8C7A-F8DD8E3179D4}">
+<ds:datastoreItem xmlns:ds="http://schemas.openxmlformats.org/officeDocument/2006/customXml" ds:itemID="{926301F0-2D7D-4696-AEED-98FF48DC1AB6}">
   <ds:schemaRefs>
     <ds:schemaRef ds:uri="http://schemas.openxmlformats.org/officeDocument/2006/bibliography"/>
   </ds:schemaRefs>

</xml_diff>